<commit_message>
(fase1:)Actualizacion duoc evaluacion individual, actualizacion doc ERS
</commit_message>
<xml_diff>
--- a/fase1/Documentacion Proyecto/Informe ERS.docx
+++ b/fase1/Documentacion Proyecto/Informe ERS.docx
@@ -2,8 +2,8 @@
 <file path=word/document.xml><?xml version="1.0" encoding="utf-8"?>
 <w:document xmlns:wpc="http://schemas.microsoft.com/office/word/2010/wordprocessingCanvas" xmlns:cx="http://schemas.microsoft.com/office/drawing/2014/chartex" xmlns:cx1="http://schemas.microsoft.com/office/drawing/2015/9/8/chartex" xmlns:cx2="http://schemas.microsoft.com/office/drawing/2015/10/21/chartex" xmlns:cx3="http://schemas.microsoft.com/office/drawing/2016/5/9/chartex" xmlns:cx4="http://schemas.microsoft.com/office/drawing/2016/5/10/chartex" xmlns:cx5="http://schemas.microsoft.com/office/drawing/2016/5/11/chartex" xmlns:cx6="http://schemas.microsoft.com/office/drawing/2016/5/12/chartex" xmlns:cx7="http://schemas.microsoft.com/office/drawing/2016/5/13/chartex" xmlns:cx8="http://schemas.microsoft.com/office/drawing/2016/5/14/chartex" xmlns:mc="http://schemas.openxmlformats.org/markup-compatibility/2006" xmlns:aink="http://schemas.microsoft.com/office/drawing/2016/ink" xmlns:am3d="http://schemas.microsoft.com/office/drawing/2017/model3d" xmlns:o="urn:schemas-microsoft-com:office:office" xmlns:oel="http://schemas.microsoft.com/office/2019/extlst" xmlns:r="http://schemas.openxmlformats.org/officeDocument/2006/relationships" xmlns:m="http://schemas.openxmlformats.org/officeDocument/2006/math" xmlns:v="urn:schemas-microsoft-com:vml" xmlns:wp14="http://schemas.microsoft.com/office/word/2010/wordprocessingDrawing" xmlns:wp="http://schemas.openxmlformats.org/drawingml/2006/wordprocessingDrawing" xmlns:w10="urn:schemas-microsoft-com:office:word" xmlns:w="http://schemas.openxmlformats.org/wordprocessingml/2006/main" xmlns:w14="http://schemas.microsoft.com/office/word/2010/wordml" xmlns:w15="http://schemas.microsoft.com/office/word/2012/wordml" xmlns:w16cex="http://schemas.microsoft.com/office/word/2018/wordml/cex" xmlns:w16cid="http://schemas.microsoft.com/office/word/2016/wordml/cid" xmlns:w16="http://schemas.microsoft.com/office/word/2018/wordml" xmlns:w16du="http://schemas.microsoft.com/office/word/2023/wordml/word16du" xmlns:w16sdtdh="http://schemas.microsoft.com/office/word/2020/wordml/sdtdatahash" xmlns:w16sdtfl="http://schemas.microsoft.com/office/word/2024/wordml/sdtformatlock" xmlns:w16se="http://schemas.microsoft.com/office/word/2015/wordml/symex" xmlns:wpg="http://schemas.microsoft.com/office/word/2010/wordprocessingGroup" xmlns:wpi="http://schemas.microsoft.com/office/word/2010/wordprocessingInk" xmlns:wne="http://schemas.microsoft.com/office/word/2006/wordml" xmlns:wps="http://schemas.microsoft.com/office/word/2010/wordprocessingShape" mc:Ignorable="w14 w15 w16se w16cid w16 w16cex w16sdtdh w16sdtfl w16du wp14">
   <w:body>
-    <w:bookmarkStart w:id="0" w:name="_Toc97387164" w:displacedByCustomXml="next"/>
-    <w:bookmarkStart w:id="1" w:name="_Toc74074586" w:displacedByCustomXml="next"/>
+    <w:bookmarkStart w:id="0" w:name="_Toc74074586" w:displacedByCustomXml="next"/>
+    <w:bookmarkStart w:id="1" w:name="_Toc97387164" w:displacedByCustomXml="next"/>
     <w:sdt>
       <w:sdtPr>
         <w:rPr>
@@ -4510,41 +4510,13 @@
                 <w:lang w:val="es-ES" w:eastAsia="es-ES"/>
               </w:rPr>
             </w:pPr>
-            <w:proofErr w:type="spellStart"/>
             <w:r>
               <w:rPr>
                 <w:rFonts w:cs="Arial"/>
                 <w:bCs/>
                 <w:lang w:eastAsia="es-VE"/>
               </w:rPr>
-              <w:t>Mallely</w:t>
-            </w:r>
-            <w:proofErr w:type="spellEnd"/>
-            <w:r>
-              <w:rPr>
-                <w:rFonts w:cs="Arial"/>
-                <w:bCs/>
-                <w:lang w:eastAsia="es-VE"/>
-              </w:rPr>
-              <w:t xml:space="preserve"> </w:t>
-            </w:r>
-            <w:proofErr w:type="spellStart"/>
-            <w:r>
-              <w:rPr>
-                <w:rFonts w:cs="Arial"/>
-                <w:bCs/>
-                <w:lang w:eastAsia="es-VE"/>
-              </w:rPr>
-              <w:t>Calfilaf</w:t>
-            </w:r>
-            <w:proofErr w:type="spellEnd"/>
-            <w:r>
-              <w:rPr>
-                <w:rFonts w:cs="Arial"/>
-                <w:bCs/>
-                <w:lang w:eastAsia="es-VE"/>
-              </w:rPr>
-              <w:t xml:space="preserve"> Aguayo</w:t>
+              <w:t>Mallely Calfilaf Aguayo</w:t>
             </w:r>
           </w:p>
         </w:tc>
@@ -4666,7 +4638,6 @@
                 <w:lang w:val="es-ES" w:eastAsia="es-ES"/>
               </w:rPr>
             </w:pPr>
-            <w:proofErr w:type="spellStart"/>
             <w:r>
               <w:rPr>
                 <w:rFonts w:asciiTheme="minorHAnsi" w:hAnsiTheme="minorHAnsi" w:cstheme="minorHAnsi"/>
@@ -4674,29 +4645,8 @@
                 <w:szCs w:val="24"/>
                 <w:lang w:val="es-ES" w:eastAsia="es-ES"/>
               </w:rPr>
-              <w:t>Creacion</w:t>
-            </w:r>
-            <w:proofErr w:type="spellEnd"/>
-            <w:r>
-              <w:rPr>
-                <w:rFonts w:asciiTheme="minorHAnsi" w:hAnsiTheme="minorHAnsi" w:cstheme="minorHAnsi"/>
-                <w:i/>
-                <w:szCs w:val="24"/>
-                <w:lang w:val="es-ES" w:eastAsia="es-ES"/>
-              </w:rPr>
-              <w:t xml:space="preserve"> de minuta de </w:t>
-            </w:r>
-            <w:proofErr w:type="spellStart"/>
-            <w:r>
-              <w:rPr>
-                <w:rFonts w:asciiTheme="minorHAnsi" w:hAnsiTheme="minorHAnsi" w:cstheme="minorHAnsi"/>
-                <w:i/>
-                <w:szCs w:val="24"/>
-                <w:lang w:val="es-ES" w:eastAsia="es-ES"/>
-              </w:rPr>
-              <w:t>reunion</w:t>
-            </w:r>
-            <w:proofErr w:type="spellEnd"/>
+              <w:t>Creacion de minuta de reunion</w:t>
+            </w:r>
           </w:p>
         </w:tc>
       </w:tr>
@@ -4974,41 +4924,13 @@
                 <w:lang w:val="es-ES" w:eastAsia="es-ES"/>
               </w:rPr>
             </w:pPr>
-            <w:proofErr w:type="spellStart"/>
             <w:r>
               <w:rPr>
                 <w:rFonts w:cs="Arial"/>
                 <w:bCs/>
                 <w:lang w:eastAsia="es-VE"/>
               </w:rPr>
-              <w:t>Mallely</w:t>
-            </w:r>
-            <w:proofErr w:type="spellEnd"/>
-            <w:r>
-              <w:rPr>
-                <w:rFonts w:cs="Arial"/>
-                <w:bCs/>
-                <w:lang w:eastAsia="es-VE"/>
-              </w:rPr>
-              <w:t xml:space="preserve"> </w:t>
-            </w:r>
-            <w:proofErr w:type="spellStart"/>
-            <w:r>
-              <w:rPr>
-                <w:rFonts w:cs="Arial"/>
-                <w:bCs/>
-                <w:lang w:eastAsia="es-VE"/>
-              </w:rPr>
-              <w:t>Calfilaf</w:t>
-            </w:r>
-            <w:proofErr w:type="spellEnd"/>
-            <w:r>
-              <w:rPr>
-                <w:rFonts w:cs="Arial"/>
-                <w:bCs/>
-                <w:lang w:eastAsia="es-VE"/>
-              </w:rPr>
-              <w:t xml:space="preserve"> Aguayo</w:t>
+              <w:t>Mallely Calfilaf Aguayo</w:t>
             </w:r>
           </w:p>
         </w:tc>
@@ -5295,7 +5217,6 @@
         </w:rPr>
         <w:t xml:space="preserve">El propósito de este documento es describir de manera clara y detallada los requerimientos del sistema SMARTFLOW, el cual será una aplicación web orientada a la gestión de procesos administrativos, reservas y generación de </w:t>
       </w:r>
-      <w:proofErr w:type="spellStart"/>
       <w:proofErr w:type="gramStart"/>
       <w:r>
         <w:rPr>
@@ -5330,7 +5251,6 @@
         </w:rPr>
         <w:t>ste</w:t>
       </w:r>
-      <w:proofErr w:type="spellEnd"/>
       <w:proofErr w:type="gramEnd"/>
       <w:r>
         <w:rPr>
@@ -5380,7 +5300,6 @@
           <w:szCs w:val="22"/>
         </w:rPr>
       </w:pPr>
-      <w:proofErr w:type="spellStart"/>
       <w:r>
         <w:rPr>
           <w:rFonts w:asciiTheme="minorHAnsi" w:eastAsiaTheme="minorHAnsi" w:hAnsiTheme="minorHAnsi" w:cstheme="minorHAnsi"/>
@@ -5390,10 +5309,12 @@
           <w:sz w:val="22"/>
           <w:szCs w:val="22"/>
         </w:rPr>
-        <w:t>Stakeholders</w:t>
-      </w:r>
-      <w:proofErr w:type="spellEnd"/>
-      <w:r>
+        <w:t>Stakeholders (clientes y usuarios finales): permitirá validar que los requerimientos cubren las necesidades planteadas.</w:t>
+      </w:r>
+    </w:p>
+    <w:p>
+      <w:pPr>
+        <w:pStyle w:val="Ttulo2"/>
         <w:rPr>
           <w:rFonts w:asciiTheme="minorHAnsi" w:eastAsiaTheme="minorHAnsi" w:hAnsiTheme="minorHAnsi" w:cstheme="minorHAnsi"/>
           <w:b w:val="0"/>
@@ -5402,12 +5323,8 @@
           <w:sz w:val="22"/>
           <w:szCs w:val="22"/>
         </w:rPr>
-        <w:t xml:space="preserve"> (clientes y usuarios finales): permitirá validar que los requerimientos cubren las necesidades planteadas.</w:t>
-      </w:r>
-    </w:p>
-    <w:p>
-      <w:pPr>
-        <w:pStyle w:val="Ttulo2"/>
+      </w:pPr>
+      <w:r>
         <w:rPr>
           <w:rFonts w:asciiTheme="minorHAnsi" w:eastAsiaTheme="minorHAnsi" w:hAnsiTheme="minorHAnsi" w:cstheme="minorHAnsi"/>
           <w:b w:val="0"/>
@@ -5416,8 +5333,37 @@
           <w:sz w:val="22"/>
           <w:szCs w:val="22"/>
         </w:rPr>
-      </w:pPr>
-      <w:r>
+        <w:t>Docentes evaluadores de Duoc UC: asegurarán que el proyecto cumple con los lineamientos metodológicos y académicos.</w:t>
+      </w:r>
+    </w:p>
+    <w:p>
+      <w:pPr>
+        <w:pStyle w:val="Ttulo2"/>
+        <w:rPr>
+          <w:rFonts w:asciiTheme="minorHAnsi" w:hAnsiTheme="minorHAnsi" w:cstheme="minorHAnsi"/>
+          <w:color w:val="auto"/>
+        </w:rPr>
+      </w:pPr>
+      <w:r>
+        <w:rPr>
+          <w:rFonts w:asciiTheme="minorHAnsi" w:hAnsiTheme="minorHAnsi" w:cstheme="minorHAnsi"/>
+          <w:color w:val="auto"/>
+        </w:rPr>
+        <w:t>1.2.</w:t>
+      </w:r>
+      <w:r>
+        <w:rPr>
+          <w:rFonts w:asciiTheme="minorHAnsi" w:hAnsiTheme="minorHAnsi" w:cstheme="minorHAnsi"/>
+          <w:color w:val="auto"/>
+        </w:rPr>
+        <w:tab/>
+        <w:t>Ámbito del Sistema</w:t>
+      </w:r>
+      <w:bookmarkEnd w:id="6"/>
+    </w:p>
+    <w:p>
+      <w:pPr>
+        <w:pStyle w:val="Ttulo2"/>
         <w:rPr>
           <w:rFonts w:asciiTheme="minorHAnsi" w:eastAsiaTheme="minorHAnsi" w:hAnsiTheme="minorHAnsi" w:cstheme="minorHAnsi"/>
           <w:b w:val="0"/>
@@ -5426,37 +5372,9 @@
           <w:sz w:val="22"/>
           <w:szCs w:val="22"/>
         </w:rPr>
-        <w:t>Docentes evaluadores de Duoc UC: asegurarán que el proyecto cumple con los lineamientos metodológicos y académicos.</w:t>
-      </w:r>
-    </w:p>
-    <w:p>
-      <w:pPr>
-        <w:pStyle w:val="Ttulo2"/>
-        <w:rPr>
-          <w:rFonts w:asciiTheme="minorHAnsi" w:hAnsiTheme="minorHAnsi" w:cstheme="minorHAnsi"/>
-          <w:color w:val="auto"/>
-        </w:rPr>
-      </w:pPr>
-      <w:r>
-        <w:rPr>
-          <w:rFonts w:asciiTheme="minorHAnsi" w:hAnsiTheme="minorHAnsi" w:cstheme="minorHAnsi"/>
-          <w:color w:val="auto"/>
-        </w:rPr>
-        <w:t>1.2.</w:t>
-      </w:r>
-      <w:r>
-        <w:rPr>
-          <w:rFonts w:asciiTheme="minorHAnsi" w:hAnsiTheme="minorHAnsi" w:cstheme="minorHAnsi"/>
-          <w:color w:val="auto"/>
-        </w:rPr>
-        <w:tab/>
-        <w:t>Ámbito del Sistema</w:t>
-      </w:r>
-      <w:bookmarkEnd w:id="6"/>
-    </w:p>
-    <w:p>
-      <w:pPr>
-        <w:pStyle w:val="Ttulo2"/>
+      </w:pPr>
+      <w:bookmarkStart w:id="7" w:name="_Toc97387169"/>
+      <w:r>
         <w:rPr>
           <w:rFonts w:asciiTheme="minorHAnsi" w:eastAsiaTheme="minorHAnsi" w:hAnsiTheme="minorHAnsi" w:cstheme="minorHAnsi"/>
           <w:b w:val="0"/>
@@ -5465,9 +5383,12 @@
           <w:sz w:val="22"/>
           <w:szCs w:val="22"/>
         </w:rPr>
-      </w:pPr>
-      <w:bookmarkStart w:id="7" w:name="_Toc97387169"/>
-      <w:r>
+        <w:t>Lo que hará el sistema:</w:t>
+      </w:r>
+    </w:p>
+    <w:p>
+      <w:pPr>
+        <w:pStyle w:val="Ttulo2"/>
         <w:rPr>
           <w:rFonts w:asciiTheme="minorHAnsi" w:eastAsiaTheme="minorHAnsi" w:hAnsiTheme="minorHAnsi" w:cstheme="minorHAnsi"/>
           <w:b w:val="0"/>
@@ -5476,12 +5397,8 @@
           <w:sz w:val="22"/>
           <w:szCs w:val="22"/>
         </w:rPr>
-        <w:t>Lo que hará el sistema:</w:t>
-      </w:r>
-    </w:p>
-    <w:p>
-      <w:pPr>
-        <w:pStyle w:val="Ttulo2"/>
+      </w:pPr>
+      <w:r>
         <w:rPr>
           <w:rFonts w:asciiTheme="minorHAnsi" w:eastAsiaTheme="minorHAnsi" w:hAnsiTheme="minorHAnsi" w:cstheme="minorHAnsi"/>
           <w:b w:val="0"/>
@@ -5490,8 +5407,12 @@
           <w:sz w:val="22"/>
           <w:szCs w:val="22"/>
         </w:rPr>
-      </w:pPr>
-      <w:r>
+        <w:t>Permitirá a los usuarios autenticarse y gestionar sus perfiles.</w:t>
+      </w:r>
+    </w:p>
+    <w:p>
+      <w:pPr>
+        <w:pStyle w:val="Ttulo2"/>
         <w:rPr>
           <w:rFonts w:asciiTheme="minorHAnsi" w:eastAsiaTheme="minorHAnsi" w:hAnsiTheme="minorHAnsi" w:cstheme="minorHAnsi"/>
           <w:b w:val="0"/>
@@ -5500,12 +5421,8 @@
           <w:sz w:val="22"/>
           <w:szCs w:val="22"/>
         </w:rPr>
-        <w:t>Permitirá a los usuarios autenticarse y gestionar sus perfiles.</w:t>
-      </w:r>
-    </w:p>
-    <w:p>
-      <w:pPr>
-        <w:pStyle w:val="Ttulo2"/>
+      </w:pPr>
+      <w:r>
         <w:rPr>
           <w:rFonts w:asciiTheme="minorHAnsi" w:eastAsiaTheme="minorHAnsi" w:hAnsiTheme="minorHAnsi" w:cstheme="minorHAnsi"/>
           <w:b w:val="0"/>
@@ -5514,8 +5431,12 @@
           <w:sz w:val="22"/>
           <w:szCs w:val="22"/>
         </w:rPr>
-      </w:pPr>
-      <w:r>
+        <w:t>Contará con al menos 8 mantenedores que otorguen autonomía al administrador.</w:t>
+      </w:r>
+    </w:p>
+    <w:p>
+      <w:pPr>
+        <w:pStyle w:val="Ttulo2"/>
         <w:rPr>
           <w:rFonts w:asciiTheme="minorHAnsi" w:eastAsiaTheme="minorHAnsi" w:hAnsiTheme="minorHAnsi" w:cstheme="minorHAnsi"/>
           <w:b w:val="0"/>
@@ -5524,12 +5445,8 @@
           <w:sz w:val="22"/>
           <w:szCs w:val="22"/>
         </w:rPr>
-        <w:t>Contará con al menos 8 mantenedores que otorguen autonomía al administrador.</w:t>
-      </w:r>
-    </w:p>
-    <w:p>
-      <w:pPr>
-        <w:pStyle w:val="Ttulo2"/>
+      </w:pPr>
+      <w:r>
         <w:rPr>
           <w:rFonts w:asciiTheme="minorHAnsi" w:eastAsiaTheme="minorHAnsi" w:hAnsiTheme="minorHAnsi" w:cstheme="minorHAnsi"/>
           <w:b w:val="0"/>
@@ -5538,8 +5455,12 @@
           <w:sz w:val="22"/>
           <w:szCs w:val="22"/>
         </w:rPr>
-      </w:pPr>
-      <w:r>
+        <w:t>Incluirá un módulo de reservas que permitirá gestionar horarios, recursos o salas.</w:t>
+      </w:r>
+    </w:p>
+    <w:p>
+      <w:pPr>
+        <w:pStyle w:val="Ttulo2"/>
         <w:rPr>
           <w:rFonts w:asciiTheme="minorHAnsi" w:eastAsiaTheme="minorHAnsi" w:hAnsiTheme="minorHAnsi" w:cstheme="minorHAnsi"/>
           <w:b w:val="0"/>
@@ -5548,12 +5469,8 @@
           <w:sz w:val="22"/>
           <w:szCs w:val="22"/>
         </w:rPr>
-        <w:t>Incluirá un módulo de reservas que permitirá gestionar horarios, recursos o salas.</w:t>
-      </w:r>
-    </w:p>
-    <w:p>
-      <w:pPr>
-        <w:pStyle w:val="Ttulo2"/>
+      </w:pPr>
+      <w:r>
         <w:rPr>
           <w:rFonts w:asciiTheme="minorHAnsi" w:eastAsiaTheme="minorHAnsi" w:hAnsiTheme="minorHAnsi" w:cstheme="minorHAnsi"/>
           <w:b w:val="0"/>
@@ -5562,8 +5479,12 @@
           <w:sz w:val="22"/>
           <w:szCs w:val="22"/>
         </w:rPr>
-      </w:pPr>
-      <w:r>
+        <w:t>Generará reportes con filtros exportables en PDF y XLS.</w:t>
+      </w:r>
+    </w:p>
+    <w:p>
+      <w:pPr>
+        <w:pStyle w:val="Ttulo2"/>
         <w:rPr>
           <w:rFonts w:asciiTheme="minorHAnsi" w:eastAsiaTheme="minorHAnsi" w:hAnsiTheme="minorHAnsi" w:cstheme="minorHAnsi"/>
           <w:b w:val="0"/>
@@ -5572,12 +5493,8 @@
           <w:sz w:val="22"/>
           <w:szCs w:val="22"/>
         </w:rPr>
-        <w:t>Generará reportes con filtros exportables en PDF y XLS.</w:t>
-      </w:r>
-    </w:p>
-    <w:p>
-      <w:pPr>
-        <w:pStyle w:val="Ttulo2"/>
+      </w:pPr>
+      <w:r>
         <w:rPr>
           <w:rFonts w:asciiTheme="minorHAnsi" w:eastAsiaTheme="minorHAnsi" w:hAnsiTheme="minorHAnsi" w:cstheme="minorHAnsi"/>
           <w:b w:val="0"/>
@@ -5586,8 +5503,12 @@
           <w:sz w:val="22"/>
           <w:szCs w:val="22"/>
         </w:rPr>
-      </w:pPr>
-      <w:r>
+        <w:t>Incorporará notificaciones por correo electrónico o dispositivos móviles.</w:t>
+      </w:r>
+    </w:p>
+    <w:p>
+      <w:pPr>
+        <w:pStyle w:val="Ttulo2"/>
         <w:rPr>
           <w:rFonts w:asciiTheme="minorHAnsi" w:eastAsiaTheme="minorHAnsi" w:hAnsiTheme="minorHAnsi" w:cstheme="minorHAnsi"/>
           <w:b w:val="0"/>
@@ -5596,12 +5517,8 @@
           <w:sz w:val="22"/>
           <w:szCs w:val="22"/>
         </w:rPr>
-        <w:t>Incorporará notificaciones por correo electrónico o dispositivos móviles.</w:t>
-      </w:r>
-    </w:p>
-    <w:p>
-      <w:pPr>
-        <w:pStyle w:val="Ttulo2"/>
+      </w:pPr>
+      <w:r>
         <w:rPr>
           <w:rFonts w:asciiTheme="minorHAnsi" w:eastAsiaTheme="minorHAnsi" w:hAnsiTheme="minorHAnsi" w:cstheme="minorHAnsi"/>
           <w:b w:val="0"/>
@@ -5610,8 +5527,12 @@
           <w:sz w:val="22"/>
           <w:szCs w:val="22"/>
         </w:rPr>
-      </w:pPr>
-      <w:r>
+        <w:t>Será responsivo, garantizando una adecuada visualización en distintos dispositivos.</w:t>
+      </w:r>
+    </w:p>
+    <w:p>
+      <w:pPr>
+        <w:pStyle w:val="Ttulo2"/>
         <w:rPr>
           <w:rFonts w:asciiTheme="minorHAnsi" w:eastAsiaTheme="minorHAnsi" w:hAnsiTheme="minorHAnsi" w:cstheme="minorHAnsi"/>
           <w:b w:val="0"/>
@@ -5620,8 +5541,7 @@
           <w:sz w:val="22"/>
           <w:szCs w:val="22"/>
         </w:rPr>
-        <w:t>Será responsivo, garantizando una adecuada visualización en distintos dispositivos.</w:t>
-      </w:r>
+      </w:pPr>
     </w:p>
     <w:p>
       <w:pPr>
@@ -5635,10 +5555,7 @@
           <w:szCs w:val="22"/>
         </w:rPr>
       </w:pPr>
-    </w:p>
-    <w:p>
-      <w:pPr>
-        <w:pStyle w:val="Ttulo2"/>
+      <w:r>
         <w:rPr>
           <w:rFonts w:asciiTheme="minorHAnsi" w:eastAsiaTheme="minorHAnsi" w:hAnsiTheme="minorHAnsi" w:cstheme="minorHAnsi"/>
           <w:b w:val="0"/>
@@ -5647,8 +5564,12 @@
           <w:sz w:val="22"/>
           <w:szCs w:val="22"/>
         </w:rPr>
-      </w:pPr>
-      <w:r>
+        <w:t>Lo que no hará el sistema:</w:t>
+      </w:r>
+    </w:p>
+    <w:p>
+      <w:pPr>
+        <w:pStyle w:val="Ttulo2"/>
         <w:rPr>
           <w:rFonts w:asciiTheme="minorHAnsi" w:eastAsiaTheme="minorHAnsi" w:hAnsiTheme="minorHAnsi" w:cstheme="minorHAnsi"/>
           <w:b w:val="0"/>
@@ -5657,12 +5578,8 @@
           <w:sz w:val="22"/>
           <w:szCs w:val="22"/>
         </w:rPr>
-        <w:t>Lo que no hará el sistema:</w:t>
-      </w:r>
-    </w:p>
-    <w:p>
-      <w:pPr>
-        <w:pStyle w:val="Ttulo2"/>
+      </w:pPr>
+      <w:r>
         <w:rPr>
           <w:rFonts w:asciiTheme="minorHAnsi" w:eastAsiaTheme="minorHAnsi" w:hAnsiTheme="minorHAnsi" w:cstheme="minorHAnsi"/>
           <w:b w:val="0"/>
@@ -5671,8 +5588,12 @@
           <w:sz w:val="22"/>
           <w:szCs w:val="22"/>
         </w:rPr>
-      </w:pPr>
-      <w:r>
+        <w:t>No gestionará pagos en línea.</w:t>
+      </w:r>
+    </w:p>
+    <w:p>
+      <w:pPr>
+        <w:pStyle w:val="Ttulo2"/>
         <w:rPr>
           <w:rFonts w:asciiTheme="minorHAnsi" w:eastAsiaTheme="minorHAnsi" w:hAnsiTheme="minorHAnsi" w:cstheme="minorHAnsi"/>
           <w:b w:val="0"/>
@@ -5681,12 +5602,8 @@
           <w:sz w:val="22"/>
           <w:szCs w:val="22"/>
         </w:rPr>
-        <w:t>No gestionará pagos en línea.</w:t>
-      </w:r>
-    </w:p>
-    <w:p>
-      <w:pPr>
-        <w:pStyle w:val="Ttulo2"/>
+      </w:pPr>
+      <w:r>
         <w:rPr>
           <w:rFonts w:asciiTheme="minorHAnsi" w:eastAsiaTheme="minorHAnsi" w:hAnsiTheme="minorHAnsi" w:cstheme="minorHAnsi"/>
           <w:b w:val="0"/>
@@ -5695,8 +5612,12 @@
           <w:sz w:val="22"/>
           <w:szCs w:val="22"/>
         </w:rPr>
-      </w:pPr>
-      <w:r>
+        <w:t>No tendrá aplicación móvil nativa (solo versión web responsiva).</w:t>
+      </w:r>
+    </w:p>
+    <w:p>
+      <w:pPr>
+        <w:pStyle w:val="Ttulo2"/>
         <w:rPr>
           <w:rFonts w:asciiTheme="minorHAnsi" w:eastAsiaTheme="minorHAnsi" w:hAnsiTheme="minorHAnsi" w:cstheme="minorHAnsi"/>
           <w:b w:val="0"/>
@@ -5705,12 +5626,8 @@
           <w:sz w:val="22"/>
           <w:szCs w:val="22"/>
         </w:rPr>
-        <w:t>No tendrá aplicación móvil nativa (solo versión web responsiva).</w:t>
-      </w:r>
-    </w:p>
-    <w:p>
-      <w:pPr>
-        <w:pStyle w:val="Ttulo2"/>
+      </w:pPr>
+      <w:r>
         <w:rPr>
           <w:rFonts w:asciiTheme="minorHAnsi" w:eastAsiaTheme="minorHAnsi" w:hAnsiTheme="minorHAnsi" w:cstheme="minorHAnsi"/>
           <w:b w:val="0"/>
@@ -5719,8 +5636,13 @@
           <w:sz w:val="22"/>
           <w:szCs w:val="22"/>
         </w:rPr>
-      </w:pPr>
-      <w:r>
+        <w:t>No se integrará con sistemas externos de terceros.</w:t>
+      </w:r>
+    </w:p>
+    <w:p/>
+    <w:p>
+      <w:pPr>
+        <w:pStyle w:val="Ttulo2"/>
         <w:rPr>
           <w:rFonts w:asciiTheme="minorHAnsi" w:eastAsiaTheme="minorHAnsi" w:hAnsiTheme="minorHAnsi" w:cstheme="minorHAnsi"/>
           <w:b w:val="0"/>
@@ -5729,13 +5651,8 @@
           <w:sz w:val="22"/>
           <w:szCs w:val="22"/>
         </w:rPr>
-        <w:t>No se integrará con sistemas externos de terceros.</w:t>
-      </w:r>
-    </w:p>
-    <w:p/>
-    <w:p>
-      <w:pPr>
-        <w:pStyle w:val="Ttulo2"/>
+      </w:pPr>
+      <w:r>
         <w:rPr>
           <w:rFonts w:asciiTheme="minorHAnsi" w:eastAsiaTheme="minorHAnsi" w:hAnsiTheme="minorHAnsi" w:cstheme="minorHAnsi"/>
           <w:b w:val="0"/>
@@ -5744,8 +5661,13 @@
           <w:sz w:val="22"/>
           <w:szCs w:val="22"/>
         </w:rPr>
-      </w:pPr>
-      <w:r>
+        <w:lastRenderedPageBreak/>
+        <w:t>Beneficios, objetivos y metas esperadas:</w:t>
+      </w:r>
+    </w:p>
+    <w:p>
+      <w:pPr>
+        <w:pStyle w:val="Ttulo2"/>
         <w:rPr>
           <w:rFonts w:asciiTheme="minorHAnsi" w:eastAsiaTheme="minorHAnsi" w:hAnsiTheme="minorHAnsi" w:cstheme="minorHAnsi"/>
           <w:b w:val="0"/>
@@ -5754,9 +5676,7 @@
           <w:sz w:val="22"/>
           <w:szCs w:val="22"/>
         </w:rPr>
-        <w:lastRenderedPageBreak/>
-        <w:t>Beneficios, objetivos y metas esperadas:</w:t>
-      </w:r>
+      </w:pPr>
     </w:p>
     <w:p>
       <w:pPr>
@@ -5770,10 +5690,7 @@
           <w:szCs w:val="22"/>
         </w:rPr>
       </w:pPr>
-    </w:p>
-    <w:p>
-      <w:pPr>
-        <w:pStyle w:val="Ttulo2"/>
+      <w:r>
         <w:rPr>
           <w:rFonts w:asciiTheme="minorHAnsi" w:eastAsiaTheme="minorHAnsi" w:hAnsiTheme="minorHAnsi" w:cstheme="minorHAnsi"/>
           <w:b w:val="0"/>
@@ -5782,8 +5699,12 @@
           <w:sz w:val="22"/>
           <w:szCs w:val="22"/>
         </w:rPr>
-      </w:pPr>
-      <w:r>
+        <w:t>Optimización de los procesos administrativos.</w:t>
+      </w:r>
+    </w:p>
+    <w:p>
+      <w:pPr>
+        <w:pStyle w:val="Ttulo2"/>
         <w:rPr>
           <w:rFonts w:asciiTheme="minorHAnsi" w:eastAsiaTheme="minorHAnsi" w:hAnsiTheme="minorHAnsi" w:cstheme="minorHAnsi"/>
           <w:b w:val="0"/>
@@ -5792,12 +5713,8 @@
           <w:sz w:val="22"/>
           <w:szCs w:val="22"/>
         </w:rPr>
-        <w:t>Optimización de los procesos administrativos.</w:t>
-      </w:r>
-    </w:p>
-    <w:p>
-      <w:pPr>
-        <w:pStyle w:val="Ttulo2"/>
+      </w:pPr>
+      <w:r>
         <w:rPr>
           <w:rFonts w:asciiTheme="minorHAnsi" w:eastAsiaTheme="minorHAnsi" w:hAnsiTheme="minorHAnsi" w:cstheme="minorHAnsi"/>
           <w:b w:val="0"/>
@@ -5806,8 +5723,12 @@
           <w:sz w:val="22"/>
           <w:szCs w:val="22"/>
         </w:rPr>
-      </w:pPr>
-      <w:r>
+        <w:t>Facilitar la autogestión de reservas por parte de los usuarios.</w:t>
+      </w:r>
+    </w:p>
+    <w:p>
+      <w:pPr>
+        <w:pStyle w:val="Ttulo2"/>
         <w:rPr>
           <w:rFonts w:asciiTheme="minorHAnsi" w:eastAsiaTheme="minorHAnsi" w:hAnsiTheme="minorHAnsi" w:cstheme="minorHAnsi"/>
           <w:b w:val="0"/>
@@ -5816,12 +5737,8 @@
           <w:sz w:val="22"/>
           <w:szCs w:val="22"/>
         </w:rPr>
-        <w:t>Facilitar la autogestión de reservas por parte de los usuarios.</w:t>
-      </w:r>
-    </w:p>
-    <w:p>
-      <w:pPr>
-        <w:pStyle w:val="Ttulo2"/>
+      </w:pPr>
+      <w:r>
         <w:rPr>
           <w:rFonts w:asciiTheme="minorHAnsi" w:eastAsiaTheme="minorHAnsi" w:hAnsiTheme="minorHAnsi" w:cstheme="minorHAnsi"/>
           <w:b w:val="0"/>
@@ -5830,8 +5747,12 @@
           <w:sz w:val="22"/>
           <w:szCs w:val="22"/>
         </w:rPr>
-      </w:pPr>
-      <w:r>
+        <w:t>Generar reportes confiables y rápidos para la toma de decisiones.</w:t>
+      </w:r>
+    </w:p>
+    <w:p>
+      <w:pPr>
+        <w:pStyle w:val="Ttulo2"/>
         <w:rPr>
           <w:rFonts w:asciiTheme="minorHAnsi" w:eastAsiaTheme="minorHAnsi" w:hAnsiTheme="minorHAnsi" w:cstheme="minorHAnsi"/>
           <w:b w:val="0"/>
@@ -5840,12 +5761,8 @@
           <w:sz w:val="22"/>
           <w:szCs w:val="22"/>
         </w:rPr>
-        <w:t>Generar reportes confiables y rápidos para la toma de decisiones.</w:t>
-      </w:r>
-    </w:p>
-    <w:p>
-      <w:pPr>
-        <w:pStyle w:val="Ttulo2"/>
+      </w:pPr>
+      <w:r>
         <w:rPr>
           <w:rFonts w:asciiTheme="minorHAnsi" w:eastAsiaTheme="minorHAnsi" w:hAnsiTheme="minorHAnsi" w:cstheme="minorHAnsi"/>
           <w:b w:val="0"/>
@@ -5854,8 +5771,38 @@
           <w:sz w:val="22"/>
           <w:szCs w:val="22"/>
         </w:rPr>
-      </w:pPr>
-      <w:r>
+        <w:t>Asegurar escalabilidad y mantenibilidad del sistema a futuro.</w:t>
+      </w:r>
+    </w:p>
+    <w:p/>
+    <w:p>
+      <w:pPr>
+        <w:pStyle w:val="Ttulo2"/>
+        <w:rPr>
+          <w:rFonts w:asciiTheme="minorHAnsi" w:hAnsiTheme="minorHAnsi" w:cstheme="minorHAnsi"/>
+          <w:color w:val="auto"/>
+        </w:rPr>
+      </w:pPr>
+      <w:r>
+        <w:rPr>
+          <w:rFonts w:asciiTheme="minorHAnsi" w:hAnsiTheme="minorHAnsi" w:cstheme="minorHAnsi"/>
+          <w:color w:val="auto"/>
+        </w:rPr>
+        <w:t>1.3.</w:t>
+      </w:r>
+      <w:r>
+        <w:rPr>
+          <w:rFonts w:asciiTheme="minorHAnsi" w:hAnsiTheme="minorHAnsi" w:cstheme="minorHAnsi"/>
+          <w:color w:val="auto"/>
+        </w:rPr>
+        <w:tab/>
+        <w:t>Definiciones, Acrónimos y Abreviaturas</w:t>
+      </w:r>
+      <w:bookmarkEnd w:id="7"/>
+    </w:p>
+    <w:p>
+      <w:pPr>
+        <w:pStyle w:val="Ttulo2"/>
         <w:rPr>
           <w:rFonts w:asciiTheme="minorHAnsi" w:eastAsiaTheme="minorHAnsi" w:hAnsiTheme="minorHAnsi" w:cstheme="minorHAnsi"/>
           <w:b w:val="0"/>
@@ -5864,38 +5811,9 @@
           <w:sz w:val="22"/>
           <w:szCs w:val="22"/>
         </w:rPr>
-        <w:t>Asegurar escalabilidad y mantenibilidad del sistema a futuro.</w:t>
-      </w:r>
-    </w:p>
-    <w:p/>
-    <w:p>
-      <w:pPr>
-        <w:pStyle w:val="Ttulo2"/>
-        <w:rPr>
-          <w:rFonts w:asciiTheme="minorHAnsi" w:hAnsiTheme="minorHAnsi" w:cstheme="minorHAnsi"/>
-          <w:color w:val="auto"/>
-        </w:rPr>
-      </w:pPr>
-      <w:r>
-        <w:rPr>
-          <w:rFonts w:asciiTheme="minorHAnsi" w:hAnsiTheme="minorHAnsi" w:cstheme="minorHAnsi"/>
-          <w:color w:val="auto"/>
-        </w:rPr>
-        <w:t>1.3.</w:t>
-      </w:r>
-      <w:r>
-        <w:rPr>
-          <w:rFonts w:asciiTheme="minorHAnsi" w:hAnsiTheme="minorHAnsi" w:cstheme="minorHAnsi"/>
-          <w:color w:val="auto"/>
-        </w:rPr>
-        <w:tab/>
-        <w:t>Definiciones, Acrónimos y Abreviaturas</w:t>
-      </w:r>
-      <w:bookmarkEnd w:id="7"/>
-    </w:p>
-    <w:p>
-      <w:pPr>
-        <w:pStyle w:val="Ttulo2"/>
+      </w:pPr>
+      <w:bookmarkStart w:id="8" w:name="_Toc97387170"/>
+      <w:r>
         <w:rPr>
           <w:rFonts w:asciiTheme="minorHAnsi" w:eastAsiaTheme="minorHAnsi" w:hAnsiTheme="minorHAnsi" w:cstheme="minorHAnsi"/>
           <w:b w:val="0"/>
@@ -5904,9 +5822,12 @@
           <w:sz w:val="22"/>
           <w:szCs w:val="22"/>
         </w:rPr>
-      </w:pPr>
-      <w:bookmarkStart w:id="8" w:name="_Toc97387170"/>
-      <w:r>
+        <w:t>ERS: Especificación de Requerimientos de Software.</w:t>
+      </w:r>
+    </w:p>
+    <w:p>
+      <w:pPr>
+        <w:pStyle w:val="Ttulo2"/>
         <w:rPr>
           <w:rFonts w:asciiTheme="minorHAnsi" w:eastAsiaTheme="minorHAnsi" w:hAnsiTheme="minorHAnsi" w:cstheme="minorHAnsi"/>
           <w:b w:val="0"/>
@@ -5915,12 +5836,8 @@
           <w:sz w:val="22"/>
           <w:szCs w:val="22"/>
         </w:rPr>
-        <w:t>ERS: Especificación de Requerimientos de Software.</w:t>
-      </w:r>
-    </w:p>
-    <w:p>
-      <w:pPr>
-        <w:pStyle w:val="Ttulo2"/>
+      </w:pPr>
+      <w:r>
         <w:rPr>
           <w:rFonts w:asciiTheme="minorHAnsi" w:eastAsiaTheme="minorHAnsi" w:hAnsiTheme="minorHAnsi" w:cstheme="minorHAnsi"/>
           <w:b w:val="0"/>
@@ -5929,8 +5846,12 @@
           <w:sz w:val="22"/>
           <w:szCs w:val="22"/>
         </w:rPr>
-      </w:pPr>
-      <w:r>
+        <w:t>SMARTFLOW: Nombre del sistema desarrollado en el marco del Portafolio de Título.</w:t>
+      </w:r>
+    </w:p>
+    <w:p>
+      <w:pPr>
+        <w:pStyle w:val="Ttulo2"/>
         <w:rPr>
           <w:rFonts w:asciiTheme="minorHAnsi" w:eastAsiaTheme="minorHAnsi" w:hAnsiTheme="minorHAnsi" w:cstheme="minorHAnsi"/>
           <w:b w:val="0"/>
@@ -5939,12 +5860,8 @@
           <w:sz w:val="22"/>
           <w:szCs w:val="22"/>
         </w:rPr>
-        <w:t>SMARTFLOW: Nombre del sistema desarrollado en el marco del Portafolio de Título.</w:t>
-      </w:r>
-    </w:p>
-    <w:p>
-      <w:pPr>
-        <w:pStyle w:val="Ttulo2"/>
+      </w:pPr>
+      <w:r>
         <w:rPr>
           <w:rFonts w:asciiTheme="minorHAnsi" w:eastAsiaTheme="minorHAnsi" w:hAnsiTheme="minorHAnsi" w:cstheme="minorHAnsi"/>
           <w:b w:val="0"/>
@@ -5953,8 +5870,12 @@
           <w:sz w:val="22"/>
           <w:szCs w:val="22"/>
         </w:rPr>
-      </w:pPr>
-      <w:r>
+        <w:t>CRUD: Operaciones básicas de creación, lectura, actualización y eliminación de datos.</w:t>
+      </w:r>
+    </w:p>
+    <w:p>
+      <w:pPr>
+        <w:pStyle w:val="Ttulo2"/>
         <w:rPr>
           <w:rFonts w:asciiTheme="minorHAnsi" w:eastAsiaTheme="minorHAnsi" w:hAnsiTheme="minorHAnsi" w:cstheme="minorHAnsi"/>
           <w:b w:val="0"/>
@@ -5963,12 +5884,8 @@
           <w:sz w:val="22"/>
           <w:szCs w:val="22"/>
         </w:rPr>
-        <w:t>CRUD: Operaciones básicas de creación, lectura, actualización y eliminación de datos.</w:t>
-      </w:r>
-    </w:p>
-    <w:p>
-      <w:pPr>
-        <w:pStyle w:val="Ttulo2"/>
+      </w:pPr>
+      <w:r>
         <w:rPr>
           <w:rFonts w:asciiTheme="minorHAnsi" w:eastAsiaTheme="minorHAnsi" w:hAnsiTheme="minorHAnsi" w:cstheme="minorHAnsi"/>
           <w:b w:val="0"/>
@@ -5977,8 +5894,12 @@
           <w:sz w:val="22"/>
           <w:szCs w:val="22"/>
         </w:rPr>
-      </w:pPr>
-      <w:r>
+        <w:t>Mockup: Prototipo gráfico de una interfaz de usuario.</w:t>
+      </w:r>
+    </w:p>
+    <w:p>
+      <w:pPr>
+        <w:pStyle w:val="Ttulo2"/>
         <w:rPr>
           <w:rFonts w:asciiTheme="minorHAnsi" w:eastAsiaTheme="minorHAnsi" w:hAnsiTheme="minorHAnsi" w:cstheme="minorHAnsi"/>
           <w:b w:val="0"/>
@@ -5987,12 +5908,8 @@
           <w:sz w:val="22"/>
           <w:szCs w:val="22"/>
         </w:rPr>
-        <w:t>Mockup: Prototipo gráfico de una interfaz de usuario.</w:t>
-      </w:r>
-    </w:p>
-    <w:p>
-      <w:pPr>
-        <w:pStyle w:val="Ttulo2"/>
+      </w:pPr>
+      <w:r>
         <w:rPr>
           <w:rFonts w:asciiTheme="minorHAnsi" w:eastAsiaTheme="minorHAnsi" w:hAnsiTheme="minorHAnsi" w:cstheme="minorHAnsi"/>
           <w:b w:val="0"/>
@@ -6001,8 +5918,12 @@
           <w:sz w:val="22"/>
           <w:szCs w:val="22"/>
         </w:rPr>
-      </w:pPr>
-      <w:r>
+        <w:t>PMI: Project Management Institute, marco de referencia en gestión de proyectos.</w:t>
+      </w:r>
+    </w:p>
+    <w:p>
+      <w:pPr>
+        <w:pStyle w:val="Ttulo2"/>
         <w:rPr>
           <w:rFonts w:asciiTheme="minorHAnsi" w:eastAsiaTheme="minorHAnsi" w:hAnsiTheme="minorHAnsi" w:cstheme="minorHAnsi"/>
           <w:b w:val="0"/>
@@ -6011,9 +5932,7 @@
           <w:sz w:val="22"/>
           <w:szCs w:val="22"/>
         </w:rPr>
-        <w:t xml:space="preserve">PMI: Project Management </w:t>
-      </w:r>
-      <w:proofErr w:type="spellStart"/>
+      </w:pPr>
       <w:r>
         <w:rPr>
           <w:rFonts w:asciiTheme="minorHAnsi" w:eastAsiaTheme="minorHAnsi" w:hAnsiTheme="minorHAnsi" w:cstheme="minorHAnsi"/>
@@ -6023,10 +5942,12 @@
           <w:sz w:val="22"/>
           <w:szCs w:val="22"/>
         </w:rPr>
-        <w:t>Institute</w:t>
-      </w:r>
-      <w:proofErr w:type="spellEnd"/>
-      <w:r>
+        <w:t>IEEE 830: Estándar de IEEE para especificaciones de requerimientos de software.</w:t>
+      </w:r>
+    </w:p>
+    <w:p>
+      <w:pPr>
+        <w:pStyle w:val="Ttulo2"/>
         <w:rPr>
           <w:rFonts w:asciiTheme="minorHAnsi" w:eastAsiaTheme="minorHAnsi" w:hAnsiTheme="minorHAnsi" w:cstheme="minorHAnsi"/>
           <w:b w:val="0"/>
@@ -6035,12 +5956,8 @@
           <w:sz w:val="22"/>
           <w:szCs w:val="22"/>
         </w:rPr>
-        <w:t>, marco de referencia en gestión de proyectos.</w:t>
-      </w:r>
-    </w:p>
-    <w:p>
-      <w:pPr>
-        <w:pStyle w:val="Ttulo2"/>
+      </w:pPr>
+      <w:r>
         <w:rPr>
           <w:rFonts w:asciiTheme="minorHAnsi" w:eastAsiaTheme="minorHAnsi" w:hAnsiTheme="minorHAnsi" w:cstheme="minorHAnsi"/>
           <w:b w:val="0"/>
@@ -6049,8 +5966,12 @@
           <w:sz w:val="22"/>
           <w:szCs w:val="22"/>
         </w:rPr>
-      </w:pPr>
-      <w:r>
+        <w:t>ISO 9000: Normativa internacional de gestión de calidad.</w:t>
+      </w:r>
+    </w:p>
+    <w:p>
+      <w:pPr>
+        <w:pStyle w:val="Ttulo2"/>
         <w:rPr>
           <w:rFonts w:asciiTheme="minorHAnsi" w:eastAsiaTheme="minorHAnsi" w:hAnsiTheme="minorHAnsi" w:cstheme="minorHAnsi"/>
           <w:b w:val="0"/>
@@ -6059,12 +5980,8 @@
           <w:sz w:val="22"/>
           <w:szCs w:val="22"/>
         </w:rPr>
-        <w:t>IEEE 830: Estándar de IEEE para especificaciones de requerimientos de software.</w:t>
-      </w:r>
-    </w:p>
-    <w:p>
-      <w:pPr>
-        <w:pStyle w:val="Ttulo2"/>
+      </w:pPr>
+      <w:r>
         <w:rPr>
           <w:rFonts w:asciiTheme="minorHAnsi" w:eastAsiaTheme="minorHAnsi" w:hAnsiTheme="minorHAnsi" w:cstheme="minorHAnsi"/>
           <w:b w:val="0"/>
@@ -6073,54 +5990,7 @@
           <w:sz w:val="22"/>
           <w:szCs w:val="22"/>
         </w:rPr>
-      </w:pPr>
-      <w:r>
-        <w:rPr>
-          <w:rFonts w:asciiTheme="minorHAnsi" w:eastAsiaTheme="minorHAnsi" w:hAnsiTheme="minorHAnsi" w:cstheme="minorHAnsi"/>
-          <w:b w:val="0"/>
-          <w:bCs w:val="0"/>
-          <w:color w:val="auto"/>
-          <w:sz w:val="22"/>
-          <w:szCs w:val="22"/>
-        </w:rPr>
-        <w:t>ISO 9000: Normativa internacional de gestión de calidad.</w:t>
-      </w:r>
-    </w:p>
-    <w:p>
-      <w:pPr>
-        <w:pStyle w:val="Ttulo2"/>
-        <w:rPr>
-          <w:rFonts w:asciiTheme="minorHAnsi" w:eastAsiaTheme="minorHAnsi" w:hAnsiTheme="minorHAnsi" w:cstheme="minorHAnsi"/>
-          <w:b w:val="0"/>
-          <w:bCs w:val="0"/>
-          <w:color w:val="auto"/>
-          <w:sz w:val="22"/>
-          <w:szCs w:val="22"/>
-        </w:rPr>
-      </w:pPr>
-      <w:proofErr w:type="spellStart"/>
-      <w:r>
-        <w:rPr>
-          <w:rFonts w:asciiTheme="minorHAnsi" w:eastAsiaTheme="minorHAnsi" w:hAnsiTheme="minorHAnsi" w:cstheme="minorHAnsi"/>
-          <w:b w:val="0"/>
-          <w:bCs w:val="0"/>
-          <w:color w:val="auto"/>
-          <w:sz w:val="22"/>
-          <w:szCs w:val="22"/>
-        </w:rPr>
-        <w:t>Stakeholders</w:t>
-      </w:r>
-      <w:proofErr w:type="spellEnd"/>
-      <w:r>
-        <w:rPr>
-          <w:rFonts w:asciiTheme="minorHAnsi" w:eastAsiaTheme="minorHAnsi" w:hAnsiTheme="minorHAnsi" w:cstheme="minorHAnsi"/>
-          <w:b w:val="0"/>
-          <w:bCs w:val="0"/>
-          <w:color w:val="auto"/>
-          <w:sz w:val="22"/>
-          <w:szCs w:val="22"/>
-        </w:rPr>
-        <w:t>: Interesados en el proyecto (clientes, usuarios, administradores, docentes evaluadores).</w:t>
+        <w:t>Stakeholders: Interesados en el proyecto (clientes, usuarios, administradores, docentes evaluadores).</w:t>
       </w:r>
     </w:p>
     <w:p>
@@ -6179,103 +6049,7 @@
           <w:rFonts w:cstheme="minorHAnsi"/>
           <w:lang w:val="es-CL"/>
         </w:rPr>
-        <w:t xml:space="preserve">IEEE </w:t>
-      </w:r>
-      <w:proofErr w:type="spellStart"/>
-      <w:r>
-        <w:rPr>
-          <w:rFonts w:cstheme="minorHAnsi"/>
-          <w:lang w:val="es-CL"/>
-        </w:rPr>
-        <w:t>Std</w:t>
-      </w:r>
-      <w:proofErr w:type="spellEnd"/>
-      <w:r>
-        <w:rPr>
-          <w:rFonts w:cstheme="minorHAnsi"/>
-          <w:lang w:val="es-CL"/>
-        </w:rPr>
-        <w:t xml:space="preserve"> 830-1998: </w:t>
-      </w:r>
-      <w:proofErr w:type="spellStart"/>
-      <w:r>
-        <w:rPr>
-          <w:rFonts w:cstheme="minorHAnsi"/>
-          <w:lang w:val="es-CL"/>
-        </w:rPr>
-        <w:t>Recommended</w:t>
-      </w:r>
-      <w:proofErr w:type="spellEnd"/>
-      <w:r>
-        <w:rPr>
-          <w:rFonts w:cstheme="minorHAnsi"/>
-          <w:lang w:val="es-CL"/>
-        </w:rPr>
-        <w:t xml:space="preserve"> </w:t>
-      </w:r>
-      <w:proofErr w:type="spellStart"/>
-      <w:r>
-        <w:rPr>
-          <w:rFonts w:cstheme="minorHAnsi"/>
-          <w:lang w:val="es-CL"/>
-        </w:rPr>
-        <w:t>Practice</w:t>
-      </w:r>
-      <w:proofErr w:type="spellEnd"/>
-      <w:r>
-        <w:rPr>
-          <w:rFonts w:cstheme="minorHAnsi"/>
-          <w:lang w:val="es-CL"/>
-        </w:rPr>
-        <w:t xml:space="preserve"> </w:t>
-      </w:r>
-      <w:proofErr w:type="spellStart"/>
-      <w:r>
-        <w:rPr>
-          <w:rFonts w:cstheme="minorHAnsi"/>
-          <w:lang w:val="es-CL"/>
-        </w:rPr>
-        <w:t>for</w:t>
-      </w:r>
-      <w:proofErr w:type="spellEnd"/>
-      <w:r>
-        <w:rPr>
-          <w:rFonts w:cstheme="minorHAnsi"/>
-          <w:lang w:val="es-CL"/>
-        </w:rPr>
-        <w:t xml:space="preserve"> Software </w:t>
-      </w:r>
-      <w:proofErr w:type="spellStart"/>
-      <w:r>
-        <w:rPr>
-          <w:rFonts w:cstheme="minorHAnsi"/>
-          <w:lang w:val="es-CL"/>
-        </w:rPr>
-        <w:t>Requirements</w:t>
-      </w:r>
-      <w:proofErr w:type="spellEnd"/>
-      <w:r>
-        <w:rPr>
-          <w:rFonts w:cstheme="minorHAnsi"/>
-          <w:lang w:val="es-CL"/>
-        </w:rPr>
-        <w:t xml:space="preserve"> </w:t>
-      </w:r>
-      <w:proofErr w:type="spellStart"/>
-      <w:r>
-        <w:rPr>
-          <w:rFonts w:cstheme="minorHAnsi"/>
-          <w:lang w:val="es-CL"/>
-        </w:rPr>
-        <w:t>Specifications</w:t>
-      </w:r>
-      <w:proofErr w:type="spellEnd"/>
-      <w:r>
-        <w:rPr>
-          <w:rFonts w:cstheme="minorHAnsi"/>
-          <w:lang w:val="es-CL"/>
-        </w:rPr>
-        <w:t>.</w:t>
+        <w:t>IEEE Std 830-1998: Recommended Practice for Software Requirements Specifications.</w:t>
       </w:r>
     </w:p>
     <w:p>
@@ -6313,55 +6087,7 @@
           <w:rFonts w:cstheme="minorHAnsi"/>
           <w:lang w:val="es-CL"/>
         </w:rPr>
-        <w:t xml:space="preserve">PMI – Project Management </w:t>
-      </w:r>
-      <w:proofErr w:type="spellStart"/>
-      <w:r>
-        <w:rPr>
-          <w:rFonts w:cstheme="minorHAnsi"/>
-          <w:lang w:val="es-CL"/>
-        </w:rPr>
-        <w:t>Body</w:t>
-      </w:r>
-      <w:proofErr w:type="spellEnd"/>
-      <w:r>
-        <w:rPr>
-          <w:rFonts w:cstheme="minorHAnsi"/>
-          <w:lang w:val="es-CL"/>
-        </w:rPr>
-        <w:t xml:space="preserve"> </w:t>
-      </w:r>
-      <w:proofErr w:type="spellStart"/>
-      <w:r>
-        <w:rPr>
-          <w:rFonts w:cstheme="minorHAnsi"/>
-          <w:lang w:val="es-CL"/>
-        </w:rPr>
-        <w:t>of</w:t>
-      </w:r>
-      <w:proofErr w:type="spellEnd"/>
-      <w:r>
-        <w:rPr>
-          <w:rFonts w:cstheme="minorHAnsi"/>
-          <w:lang w:val="es-CL"/>
-        </w:rPr>
-        <w:t xml:space="preserve"> </w:t>
-      </w:r>
-      <w:proofErr w:type="spellStart"/>
-      <w:r>
-        <w:rPr>
-          <w:rFonts w:cstheme="minorHAnsi"/>
-          <w:lang w:val="es-CL"/>
-        </w:rPr>
-        <w:t>Knowledge</w:t>
-      </w:r>
-      <w:proofErr w:type="spellEnd"/>
-      <w:r>
-        <w:rPr>
-          <w:rFonts w:cstheme="minorHAnsi"/>
-          <w:lang w:val="es-CL"/>
-        </w:rPr>
-        <w:t xml:space="preserve"> (PMBOK).</w:t>
+        <w:t>PMI – Project Management Body of Knowledge (PMBOK).</w:t>
       </w:r>
     </w:p>
     <w:p>
@@ -7189,30 +6915,14 @@
         <w:rPr>
           <w:rFonts w:cstheme="minorHAnsi"/>
         </w:rPr>
-        <w:t xml:space="preserve">La interfaz será desarrollada con </w:t>
-      </w:r>
-      <w:proofErr w:type="spellStart"/>
-      <w:r>
-        <w:rPr>
-          <w:rFonts w:cstheme="minorHAnsi"/>
-        </w:rPr>
-        <w:t>frameworks</w:t>
-      </w:r>
-      <w:proofErr w:type="spellEnd"/>
-      <w:r>
-        <w:rPr>
-          <w:rFonts w:cstheme="minorHAnsi"/>
-        </w:rPr>
-        <w:t xml:space="preserve"> web modernos </w:t>
-      </w:r>
-      <w:proofErr w:type="spellStart"/>
+        <w:t xml:space="preserve">La interfaz será desarrollada con frameworks web modernos </w:t>
+      </w:r>
       <w:r>
         <w:rPr>
           <w:rFonts w:cstheme="minorHAnsi"/>
         </w:rPr>
         <w:t>razar</w:t>
       </w:r>
-      <w:proofErr w:type="spellEnd"/>
     </w:p>
     <w:p>
       <w:pPr>
@@ -7400,36 +7110,14 @@
         <w:rPr>
           <w:rFonts w:cstheme="minorHAnsi"/>
         </w:rPr>
-        <w:t xml:space="preserve">Business </w:t>
-      </w:r>
-      <w:proofErr w:type="spellStart"/>
-      <w:r>
-        <w:rPr>
-          <w:rFonts w:cstheme="minorHAnsi"/>
-        </w:rPr>
-        <w:t>Intelligence</w:t>
-      </w:r>
-      <w:proofErr w:type="spellEnd"/>
+        <w:t>Business Intelligence</w:t>
+      </w:r>
       <w:proofErr w:type="gramEnd"/>
       <w:r>
         <w:rPr>
           <w:rFonts w:cstheme="minorHAnsi"/>
         </w:rPr>
-        <w:t xml:space="preserve"> (</w:t>
-      </w:r>
-      <w:proofErr w:type="spellStart"/>
-      <w:r>
-        <w:rPr>
-          <w:rFonts w:cstheme="minorHAnsi"/>
-        </w:rPr>
-        <w:t>Power</w:t>
-      </w:r>
-      <w:proofErr w:type="spellEnd"/>
-      <w:r>
-        <w:rPr>
-          <w:rFonts w:cstheme="minorHAnsi"/>
-        </w:rPr>
-        <w:t xml:space="preserve"> BI o similares).</w:t>
+        <w:t xml:space="preserve"> (Power BI o similares).</w:t>
       </w:r>
       <w:r>
         <w:rPr>
@@ -7681,7 +7369,6 @@
           <w:lang w:val="es-AR" w:eastAsia="en-US"/>
         </w:rPr>
       </w:pPr>
-      <w:proofErr w:type="spellStart"/>
       <w:r>
         <w:rPr>
           <w:rFonts w:asciiTheme="minorHAnsi" w:eastAsiaTheme="minorHAnsi" w:hAnsiTheme="minorHAnsi" w:cstheme="minorHAnsi"/>
@@ -7692,10 +7379,12 @@
           <w:szCs w:val="22"/>
           <w:lang w:val="es-AR" w:eastAsia="en-US"/>
         </w:rPr>
-        <w:t>tablets</w:t>
-      </w:r>
-      <w:proofErr w:type="spellEnd"/>
-      <w:r>
+        <w:t>tablets y smartphones.</w:t>
+      </w:r>
+    </w:p>
+    <w:p>
+      <w:pPr>
+        <w:pStyle w:val="Ttulo3"/>
         <w:rPr>
           <w:rFonts w:asciiTheme="minorHAnsi" w:eastAsiaTheme="minorHAnsi" w:hAnsiTheme="minorHAnsi" w:cstheme="minorHAnsi"/>
           <w:b w:val="0"/>
@@ -7705,12 +7394,8 @@
           <w:szCs w:val="22"/>
           <w:lang w:val="es-AR" w:eastAsia="en-US"/>
         </w:rPr>
-        <w:t xml:space="preserve"> y smartphones.</w:t>
-      </w:r>
-    </w:p>
-    <w:p>
-      <w:pPr>
-        <w:pStyle w:val="Ttulo3"/>
+      </w:pPr>
+      <w:r>
         <w:rPr>
           <w:rFonts w:asciiTheme="minorHAnsi" w:eastAsiaTheme="minorHAnsi" w:hAnsiTheme="minorHAnsi" w:cstheme="minorHAnsi"/>
           <w:b w:val="0"/>
@@ -7720,8 +7405,12 @@
           <w:szCs w:val="22"/>
           <w:lang w:val="es-AR" w:eastAsia="en-US"/>
         </w:rPr>
-      </w:pPr>
-      <w:r>
+        <w:t>El diseño debe ser intuitivo, minimalista y responsivo, adaptándose a diferentes tamaños de</w:t>
+      </w:r>
+    </w:p>
+    <w:p>
+      <w:pPr>
+        <w:pStyle w:val="Ttulo3"/>
         <w:rPr>
           <w:rFonts w:asciiTheme="minorHAnsi" w:eastAsiaTheme="minorHAnsi" w:hAnsiTheme="minorHAnsi" w:cstheme="minorHAnsi"/>
           <w:b w:val="0"/>
@@ -7731,12 +7420,8 @@
           <w:szCs w:val="22"/>
           <w:lang w:val="es-AR" w:eastAsia="en-US"/>
         </w:rPr>
-        <w:t>El diseño debe ser intuitivo, minimalista y responsivo, adaptándose a diferentes tamaños de</w:t>
-      </w:r>
-    </w:p>
-    <w:p>
-      <w:pPr>
-        <w:pStyle w:val="Ttulo3"/>
+      </w:pPr>
+      <w:r>
         <w:rPr>
           <w:rFonts w:asciiTheme="minorHAnsi" w:eastAsiaTheme="minorHAnsi" w:hAnsiTheme="minorHAnsi" w:cstheme="minorHAnsi"/>
           <w:b w:val="0"/>
@@ -7746,8 +7431,13 @@
           <w:szCs w:val="22"/>
           <w:lang w:val="es-AR" w:eastAsia="en-US"/>
         </w:rPr>
-      </w:pPr>
-      <w:r>
+        <w:t>pantalla.</w:t>
+      </w:r>
+    </w:p>
+    <w:p>
+      <w:pPr>
+        <w:pStyle w:val="Ttulo3"/>
+        <w:ind w:left="567" w:firstLine="0"/>
         <w:rPr>
           <w:rFonts w:asciiTheme="minorHAnsi" w:eastAsiaTheme="minorHAnsi" w:hAnsiTheme="minorHAnsi" w:cstheme="minorHAnsi"/>
           <w:b w:val="0"/>
@@ -7757,13 +7447,8 @@
           <w:szCs w:val="22"/>
           <w:lang w:val="es-AR" w:eastAsia="en-US"/>
         </w:rPr>
-        <w:t>pantalla.</w:t>
-      </w:r>
-    </w:p>
-    <w:p>
-      <w:pPr>
-        <w:pStyle w:val="Ttulo3"/>
-        <w:ind w:left="567" w:firstLine="0"/>
+      </w:pPr>
+      <w:r>
         <w:rPr>
           <w:rFonts w:asciiTheme="minorHAnsi" w:eastAsiaTheme="minorHAnsi" w:hAnsiTheme="minorHAnsi" w:cstheme="minorHAnsi"/>
           <w:b w:val="0"/>
@@ -7773,8 +7458,13 @@
           <w:szCs w:val="22"/>
           <w:lang w:val="es-AR" w:eastAsia="en-US"/>
         </w:rPr>
-      </w:pPr>
-      <w:r>
+        <w:t>Los formularios deben incluir validaciones de datos (campos obligatorios, formatos de correo, contraseñas seguras).</w:t>
+      </w:r>
+    </w:p>
+    <w:p>
+      <w:pPr>
+        <w:pStyle w:val="Ttulo3"/>
+        <w:ind w:left="567" w:firstLine="0"/>
         <w:rPr>
           <w:rFonts w:asciiTheme="minorHAnsi" w:eastAsiaTheme="minorHAnsi" w:hAnsiTheme="minorHAnsi" w:cstheme="minorHAnsi"/>
           <w:b w:val="0"/>
@@ -7784,13 +7474,8 @@
           <w:szCs w:val="22"/>
           <w:lang w:val="es-AR" w:eastAsia="en-US"/>
         </w:rPr>
-        <w:t>Los formularios deben incluir validaciones de datos (campos obligatorios, formatos de correo, contraseñas seguras).</w:t>
-      </w:r>
-    </w:p>
-    <w:p>
-      <w:pPr>
-        <w:pStyle w:val="Ttulo3"/>
-        <w:ind w:left="567" w:firstLine="0"/>
+      </w:pPr>
+      <w:r>
         <w:rPr>
           <w:rFonts w:asciiTheme="minorHAnsi" w:eastAsiaTheme="minorHAnsi" w:hAnsiTheme="minorHAnsi" w:cstheme="minorHAnsi"/>
           <w:b w:val="0"/>
@@ -7800,6 +7485,17 @@
           <w:szCs w:val="22"/>
           <w:lang w:val="es-AR" w:eastAsia="en-US"/>
         </w:rPr>
+        <w:t>Se debe proveer un menú de navegación claro para acceder a los módulos principales: Inicio, Reservas, Mantenedores, Reportes, Administración</w:t>
+      </w:r>
+    </w:p>
+    <w:p>
+      <w:pPr>
+        <w:pStyle w:val="Ttulo3"/>
+        <w:ind w:left="567" w:firstLine="0"/>
+        <w:rPr>
+          <w:rFonts w:asciiTheme="minorHAnsi" w:hAnsiTheme="minorHAnsi" w:cstheme="minorHAnsi"/>
+          <w:color w:val="auto"/>
+        </w:rPr>
       </w:pPr>
       <w:r>
         <w:rPr>
@@ -7811,19 +7507,28 @@
           <w:szCs w:val="22"/>
           <w:lang w:val="es-AR" w:eastAsia="en-US"/>
         </w:rPr>
-        <w:t>Se debe proveer un menú de navegación claro para acceder a los módulos principales: Inicio, Reservas, Mantenedores, Reportes, Administración</w:t>
-      </w:r>
+        <w:t>.</w:t>
+      </w:r>
+      <w:r>
+        <w:rPr>
+          <w:rFonts w:asciiTheme="minorHAnsi" w:hAnsiTheme="minorHAnsi" w:cstheme="minorHAnsi"/>
+          <w:color w:val="auto"/>
+        </w:rPr>
+        <w:t>3.1.2</w:t>
+      </w:r>
+      <w:r>
+        <w:rPr>
+          <w:rFonts w:asciiTheme="minorHAnsi" w:hAnsiTheme="minorHAnsi" w:cstheme="minorHAnsi"/>
+          <w:color w:val="auto"/>
+        </w:rPr>
+        <w:tab/>
+        <w:t>Interfaces de hardware</w:t>
+      </w:r>
+      <w:bookmarkEnd w:id="20"/>
     </w:p>
     <w:p>
       <w:pPr>
         <w:pStyle w:val="Ttulo3"/>
-        <w:ind w:left="567" w:firstLine="0"/>
-        <w:rPr>
-          <w:rFonts w:asciiTheme="minorHAnsi" w:hAnsiTheme="minorHAnsi" w:cstheme="minorHAnsi"/>
-          <w:color w:val="auto"/>
-        </w:rPr>
-      </w:pPr>
-      <w:r>
         <w:rPr>
           <w:rFonts w:asciiTheme="minorHAnsi" w:eastAsiaTheme="minorHAnsi" w:hAnsiTheme="minorHAnsi" w:cstheme="minorHAnsi"/>
           <w:b w:val="0"/>
@@ -7833,28 +7538,9 @@
           <w:szCs w:val="22"/>
           <w:lang w:val="es-AR" w:eastAsia="en-US"/>
         </w:rPr>
-        <w:t>.</w:t>
-      </w:r>
-      <w:r>
-        <w:rPr>
-          <w:rFonts w:asciiTheme="minorHAnsi" w:hAnsiTheme="minorHAnsi" w:cstheme="minorHAnsi"/>
-          <w:color w:val="auto"/>
-        </w:rPr>
-        <w:t>3.1.2</w:t>
-      </w:r>
-      <w:r>
-        <w:rPr>
-          <w:rFonts w:asciiTheme="minorHAnsi" w:hAnsiTheme="minorHAnsi" w:cstheme="minorHAnsi"/>
-          <w:color w:val="auto"/>
-        </w:rPr>
-        <w:tab/>
-        <w:t>Interfaces de hardware</w:t>
-      </w:r>
-      <w:bookmarkEnd w:id="20"/>
-    </w:p>
-    <w:p>
-      <w:pPr>
-        <w:pStyle w:val="Ttulo3"/>
+      </w:pPr>
+      <w:bookmarkStart w:id="21" w:name="_Toc97387183"/>
+      <w:r>
         <w:rPr>
           <w:rFonts w:asciiTheme="minorHAnsi" w:eastAsiaTheme="minorHAnsi" w:hAnsiTheme="minorHAnsi" w:cstheme="minorHAnsi"/>
           <w:b w:val="0"/>
@@ -7864,9 +7550,12 @@
           <w:szCs w:val="22"/>
           <w:lang w:val="es-AR" w:eastAsia="en-US"/>
         </w:rPr>
-      </w:pPr>
-      <w:bookmarkStart w:id="21" w:name="_Toc97387183"/>
-      <w:r>
+        <w:t>El sistema funcionará en computadores estándar con procesador Intel i5 o superior, mínimo</w:t>
+      </w:r>
+    </w:p>
+    <w:p>
+      <w:pPr>
+        <w:pStyle w:val="Ttulo3"/>
         <w:rPr>
           <w:rFonts w:asciiTheme="minorHAnsi" w:eastAsiaTheme="minorHAnsi" w:hAnsiTheme="minorHAnsi" w:cstheme="minorHAnsi"/>
           <w:b w:val="0"/>
@@ -7876,12 +7565,8 @@
           <w:szCs w:val="22"/>
           <w:lang w:val="es-AR" w:eastAsia="en-US"/>
         </w:rPr>
-        <w:t>El sistema funcionará en computadores estándar con procesador Intel i5 o superior, mínimo</w:t>
-      </w:r>
-    </w:p>
-    <w:p>
-      <w:pPr>
-        <w:pStyle w:val="Ttulo3"/>
+      </w:pPr>
+      <w:r>
         <w:rPr>
           <w:rFonts w:asciiTheme="minorHAnsi" w:eastAsiaTheme="minorHAnsi" w:hAnsiTheme="minorHAnsi" w:cstheme="minorHAnsi"/>
           <w:b w:val="0"/>
@@ -7891,8 +7576,12 @@
           <w:szCs w:val="22"/>
           <w:lang w:val="es-AR" w:eastAsia="en-US"/>
         </w:rPr>
-      </w:pPr>
-      <w:r>
+        <w:t>8 GB RAM y conexión a internet.</w:t>
+      </w:r>
+    </w:p>
+    <w:p>
+      <w:pPr>
+        <w:pStyle w:val="Ttulo3"/>
         <w:rPr>
           <w:rFonts w:asciiTheme="minorHAnsi" w:eastAsiaTheme="minorHAnsi" w:hAnsiTheme="minorHAnsi" w:cstheme="minorHAnsi"/>
           <w:b w:val="0"/>
@@ -7902,12 +7591,8 @@
           <w:szCs w:val="22"/>
           <w:lang w:val="es-AR" w:eastAsia="en-US"/>
         </w:rPr>
-        <w:t>8 GB RAM y conexión a internet.</w:t>
-      </w:r>
-    </w:p>
-    <w:p>
-      <w:pPr>
-        <w:pStyle w:val="Ttulo3"/>
+      </w:pPr>
+      <w:r>
         <w:rPr>
           <w:rFonts w:asciiTheme="minorHAnsi" w:eastAsiaTheme="minorHAnsi" w:hAnsiTheme="minorHAnsi" w:cstheme="minorHAnsi"/>
           <w:b w:val="0"/>
@@ -7917,8 +7602,12 @@
           <w:szCs w:val="22"/>
           <w:lang w:val="es-AR" w:eastAsia="en-US"/>
         </w:rPr>
-      </w:pPr>
-      <w:r>
+        <w:t>Los dispositivos móviles deberán tener un navegador actualizado y conexión estable a</w:t>
+      </w:r>
+    </w:p>
+    <w:p>
+      <w:pPr>
+        <w:pStyle w:val="Ttulo3"/>
         <w:rPr>
           <w:rFonts w:asciiTheme="minorHAnsi" w:eastAsiaTheme="minorHAnsi" w:hAnsiTheme="minorHAnsi" w:cstheme="minorHAnsi"/>
           <w:b w:val="0"/>
@@ -7928,12 +7617,8 @@
           <w:szCs w:val="22"/>
           <w:lang w:val="es-AR" w:eastAsia="en-US"/>
         </w:rPr>
-        <w:t>Los dispositivos móviles deberán tener un navegador actualizado y conexión estable a</w:t>
-      </w:r>
-    </w:p>
-    <w:p>
-      <w:pPr>
-        <w:pStyle w:val="Ttulo3"/>
+      </w:pPr>
+      <w:r>
         <w:rPr>
           <w:rFonts w:asciiTheme="minorHAnsi" w:eastAsiaTheme="minorHAnsi" w:hAnsiTheme="minorHAnsi" w:cstheme="minorHAnsi"/>
           <w:b w:val="0"/>
@@ -7943,17 +7628,6 @@
           <w:szCs w:val="22"/>
           <w:lang w:val="es-AR" w:eastAsia="en-US"/>
         </w:rPr>
-      </w:pPr>
-      <w:r>
-        <w:rPr>
-          <w:rFonts w:asciiTheme="minorHAnsi" w:eastAsiaTheme="minorHAnsi" w:hAnsiTheme="minorHAnsi" w:cstheme="minorHAnsi"/>
-          <w:b w:val="0"/>
-          <w:bCs w:val="0"/>
-          <w:color w:val="auto"/>
-          <w:sz w:val="22"/>
-          <w:szCs w:val="22"/>
-          <w:lang w:val="es-AR" w:eastAsia="en-US"/>
-        </w:rPr>
         <w:t>internet.</w:t>
       </w:r>
     </w:p>
@@ -8005,55 +7679,19 @@
         <w:rPr>
           <w:rFonts w:cstheme="minorHAnsi"/>
         </w:rPr>
-        <w:t xml:space="preserve">Debe utilizar </w:t>
-      </w:r>
-      <w:proofErr w:type="spellStart"/>
-      <w:r>
-        <w:rPr>
-          <w:rFonts w:cstheme="minorHAnsi"/>
-        </w:rPr>
-        <w:t>frameworks</w:t>
-      </w:r>
-      <w:proofErr w:type="spellEnd"/>
-      <w:r>
-        <w:rPr>
-          <w:rFonts w:cstheme="minorHAnsi"/>
-        </w:rPr>
-        <w:t xml:space="preserve"> web modernos (</w:t>
-      </w:r>
-      <w:proofErr w:type="spellStart"/>
-      <w:r>
-        <w:rPr>
-          <w:rFonts w:cstheme="minorHAnsi"/>
-        </w:rPr>
-        <w:t>Razor</w:t>
-      </w:r>
-      <w:proofErr w:type="spellEnd"/>
-      <w:r>
-        <w:rPr>
-          <w:rFonts w:cstheme="minorHAnsi"/>
-        </w:rPr>
-        <w:t xml:space="preserve"> </w:t>
-      </w:r>
-      <w:r>
-        <w:rPr>
-          <w:rFonts w:cstheme="minorHAnsi"/>
-        </w:rPr>
-        <w:t xml:space="preserve">y .NET Core en </w:t>
-      </w:r>
-      <w:proofErr w:type="spellStart"/>
-      <w:r>
-        <w:rPr>
-          <w:rFonts w:cstheme="minorHAnsi"/>
-        </w:rPr>
-        <w:t>backend</w:t>
-      </w:r>
-      <w:proofErr w:type="spellEnd"/>
-      <w:r>
-        <w:rPr>
-          <w:rFonts w:cstheme="minorHAnsi"/>
-        </w:rPr>
-        <w:t>).</w:t>
+        <w:t>Debe utilizar frameworks web modernos (</w:t>
+      </w:r>
+      <w:r>
+        <w:rPr>
+          <w:rFonts w:cstheme="minorHAnsi"/>
+        </w:rPr>
+        <w:t xml:space="preserve">Razor </w:t>
+      </w:r>
+      <w:r>
+        <w:rPr>
+          <w:rFonts w:cstheme="minorHAnsi"/>
+        </w:rPr>
+        <w:t>y .NET Core en backend).</w:t>
       </w:r>
     </w:p>
     <w:p>
@@ -8166,21 +7804,7 @@
         <w:rPr>
           <w:rFonts w:cstheme="minorHAnsi"/>
         </w:rPr>
-        <w:t xml:space="preserve">pueden ser divididos en </w:t>
-      </w:r>
-      <w:proofErr w:type="spellStart"/>
-      <w:r>
-        <w:rPr>
-          <w:rFonts w:cstheme="minorHAnsi"/>
-        </w:rPr>
-        <w:t>sub-secciones</w:t>
-      </w:r>
-      <w:proofErr w:type="spellEnd"/>
-      <w:r>
-        <w:rPr>
-          <w:rFonts w:cstheme="minorHAnsi"/>
-        </w:rPr>
-        <w:t>.</w:t>
+        <w:t>pueden ser divididos en sub-secciones.</w:t>
       </w:r>
     </w:p>
     <w:p>
@@ -9092,23 +8716,7 @@
           <w:rFonts w:cstheme="minorHAnsi"/>
           <w:lang w:val="es-CL"/>
         </w:rPr>
-        <w:t>: Registrar eventos (</w:t>
-      </w:r>
-      <w:proofErr w:type="spellStart"/>
-      <w:r>
-        <w:rPr>
-          <w:rFonts w:cstheme="minorHAnsi"/>
-          <w:lang w:val="es-CL"/>
-        </w:rPr>
-        <w:t>login</w:t>
-      </w:r>
-      <w:proofErr w:type="spellEnd"/>
-      <w:r>
-        <w:rPr>
-          <w:rFonts w:cstheme="minorHAnsi"/>
-          <w:lang w:val="es-CL"/>
-        </w:rPr>
-        <w:t>, CRUD, reservas, exportaciones) con usuario, fecha/hora y detalle; consulta y exportación de log.</w:t>
+        <w:t>: Registrar eventos (login, CRUD, reservas, exportaciones) con usuario, fecha/hora y detalle; consulta y exportación de log.</w:t>
       </w:r>
     </w:p>
     <w:p>
@@ -9466,10 +9074,12 @@
           <w:szCs w:val="22"/>
           <w:lang w:val="es-AR" w:eastAsia="en-US"/>
         </w:rPr>
-        <w:t xml:space="preserve">RNF03: Enmascarar contraseñas y almacenarlas con hash + </w:t>
-      </w:r>
-      <w:proofErr w:type="spellStart"/>
-      <w:r>
+        <w:t>RNF03: Enmascarar contraseñas y almacenarlas con hash + salt; uso de HTTPS en tránsito.</w:t>
+      </w:r>
+    </w:p>
+    <w:p>
+      <w:pPr>
+        <w:pStyle w:val="Ttulo3"/>
         <w:rPr>
           <w:rFonts w:asciiTheme="minorHAnsi" w:eastAsiaTheme="minorHAnsi" w:hAnsiTheme="minorHAnsi" w:cstheme="minorHAnsi"/>
           <w:b w:val="0"/>
@@ -9479,9 +9089,7 @@
           <w:szCs w:val="22"/>
           <w:lang w:val="es-AR" w:eastAsia="en-US"/>
         </w:rPr>
-        <w:t>salt</w:t>
-      </w:r>
-      <w:proofErr w:type="spellEnd"/>
+      </w:pPr>
       <w:r>
         <w:rPr>
           <w:rFonts w:asciiTheme="minorHAnsi" w:eastAsiaTheme="minorHAnsi" w:hAnsiTheme="minorHAnsi" w:cstheme="minorHAnsi"/>
@@ -9492,7 +9100,7 @@
           <w:szCs w:val="22"/>
           <w:lang w:val="es-AR" w:eastAsia="en-US"/>
         </w:rPr>
-        <w:t>; uso de HTTPS en tránsito.</w:t>
+        <w:t>RNF04: Control de acceso por roles/permisos en todas las funcionalidades sensibles.</w:t>
       </w:r>
     </w:p>
     <w:p>
@@ -9518,8 +9126,46 @@
           <w:szCs w:val="22"/>
           <w:lang w:val="es-AR" w:eastAsia="en-US"/>
         </w:rPr>
-        <w:t>RNF04: Control de acceso por roles/permisos en todas las funcionalidades sensibles.</w:t>
-      </w:r>
+        <w:t>RNF05: Trazabilidad mediante auditoría (registro de eventos críticos)</w:t>
+      </w:r>
+    </w:p>
+    <w:p>
+      <w:pPr>
+        <w:pStyle w:val="Ttulo3"/>
+        <w:rPr>
+          <w:rFonts w:asciiTheme="minorHAnsi" w:hAnsiTheme="minorHAnsi" w:cstheme="minorHAnsi"/>
+          <w:color w:val="auto"/>
+        </w:rPr>
+      </w:pPr>
+      <w:r>
+        <w:rPr>
+          <w:rFonts w:asciiTheme="minorHAnsi" w:hAnsiTheme="minorHAnsi" w:cstheme="minorHAnsi"/>
+          <w:color w:val="auto"/>
+        </w:rPr>
+        <w:t>3.3.3</w:t>
+      </w:r>
+      <w:r>
+        <w:rPr>
+          <w:rFonts w:asciiTheme="minorHAnsi" w:hAnsiTheme="minorHAnsi" w:cstheme="minorHAnsi"/>
+          <w:color w:val="auto"/>
+        </w:rPr>
+        <w:tab/>
+      </w:r>
+      <w:r>
+        <w:rPr>
+          <w:rFonts w:asciiTheme="minorHAnsi" w:hAnsiTheme="minorHAnsi" w:cstheme="minorHAnsi"/>
+          <w:color w:val="auto"/>
+        </w:rPr>
+        <w:t xml:space="preserve">Requisitos de </w:t>
+      </w:r>
+      <w:r>
+        <w:rPr>
+          <w:rFonts w:asciiTheme="minorHAnsi" w:hAnsiTheme="minorHAnsi" w:cstheme="minorHAnsi"/>
+          <w:color w:val="auto"/>
+        </w:rPr>
+        <w:t>Usabilidad</w:t>
+      </w:r>
+      <w:bookmarkEnd w:id="26"/>
     </w:p>
     <w:p>
       <w:pPr>
@@ -9534,6 +9180,7 @@
           <w:lang w:val="es-AR" w:eastAsia="en-US"/>
         </w:rPr>
       </w:pPr>
+      <w:bookmarkStart w:id="27" w:name="_Toc97387189"/>
       <w:r>
         <w:rPr>
           <w:rFonts w:asciiTheme="minorHAnsi" w:eastAsiaTheme="minorHAnsi" w:hAnsiTheme="minorHAnsi" w:cstheme="minorHAnsi"/>
@@ -9544,46 +9191,8 @@
           <w:szCs w:val="22"/>
           <w:lang w:val="es-AR" w:eastAsia="en-US"/>
         </w:rPr>
-        <w:t>RNF05: Trazabilidad mediante auditoría (registro de eventos críticos)</w:t>
-      </w:r>
-    </w:p>
-    <w:p>
-      <w:pPr>
-        <w:pStyle w:val="Ttulo3"/>
-        <w:rPr>
-          <w:rFonts w:asciiTheme="minorHAnsi" w:hAnsiTheme="minorHAnsi" w:cstheme="minorHAnsi"/>
-          <w:color w:val="auto"/>
-        </w:rPr>
-      </w:pPr>
-      <w:r>
-        <w:rPr>
-          <w:rFonts w:asciiTheme="minorHAnsi" w:hAnsiTheme="minorHAnsi" w:cstheme="minorHAnsi"/>
-          <w:color w:val="auto"/>
-        </w:rPr>
-        <w:t>3.3.3</w:t>
-      </w:r>
-      <w:r>
-        <w:rPr>
-          <w:rFonts w:asciiTheme="minorHAnsi" w:hAnsiTheme="minorHAnsi" w:cstheme="minorHAnsi"/>
-          <w:color w:val="auto"/>
-        </w:rPr>
-        <w:tab/>
-      </w:r>
-      <w:r>
-        <w:rPr>
-          <w:rFonts w:asciiTheme="minorHAnsi" w:hAnsiTheme="minorHAnsi" w:cstheme="minorHAnsi"/>
-          <w:color w:val="auto"/>
-        </w:rPr>
-        <w:t xml:space="preserve">Requisitos de </w:t>
-      </w:r>
-      <w:r>
-        <w:rPr>
-          <w:rFonts w:asciiTheme="minorHAnsi" w:hAnsiTheme="minorHAnsi" w:cstheme="minorHAnsi"/>
-          <w:color w:val="auto"/>
-        </w:rPr>
-        <w:t>Usabilidad</w:t>
-      </w:r>
-      <w:bookmarkEnd w:id="26"/>
+        <w:t>RNF06: Diseño responsivo y navegación clara (PC, tablet, móvil).</w:t>
+      </w:r>
     </w:p>
     <w:p>
       <w:pPr>
@@ -9598,7 +9207,6 @@
           <w:lang w:val="es-AR" w:eastAsia="en-US"/>
         </w:rPr>
       </w:pPr>
-      <w:bookmarkStart w:id="27" w:name="_Toc97387189"/>
       <w:r>
         <w:rPr>
           <w:rFonts w:asciiTheme="minorHAnsi" w:eastAsiaTheme="minorHAnsi" w:hAnsiTheme="minorHAnsi" w:cstheme="minorHAnsi"/>
@@ -9609,10 +9217,50 @@
           <w:szCs w:val="22"/>
           <w:lang w:val="es-AR" w:eastAsia="en-US"/>
         </w:rPr>
-        <w:t xml:space="preserve">RNF06: Diseño responsivo y navegación clara (PC, </w:t>
-      </w:r>
-      <w:proofErr w:type="spellStart"/>
-      <w:r>
+        <w:t>RNF07: Formularios con validaciones y mensajes de error comprensibles.</w:t>
+      </w:r>
+    </w:p>
+    <w:p>
+      <w:pPr>
+        <w:pStyle w:val="Ttulo3"/>
+        <w:rPr>
+          <w:rFonts w:asciiTheme="minorHAnsi" w:hAnsiTheme="minorHAnsi" w:cstheme="minorHAnsi"/>
+          <w:color w:val="auto"/>
+        </w:rPr>
+      </w:pPr>
+      <w:r>
+        <w:rPr>
+          <w:rFonts w:asciiTheme="minorHAnsi" w:hAnsiTheme="minorHAnsi" w:cstheme="minorHAnsi"/>
+          <w:color w:val="auto"/>
+        </w:rPr>
+        <w:t>3.3.4</w:t>
+      </w:r>
+      <w:r>
+        <w:rPr>
+          <w:rFonts w:asciiTheme="minorHAnsi" w:hAnsiTheme="minorHAnsi" w:cstheme="minorHAnsi"/>
+          <w:color w:val="auto"/>
+        </w:rPr>
+        <w:tab/>
+      </w:r>
+      <w:r>
+        <w:rPr>
+          <w:rFonts w:asciiTheme="minorHAnsi" w:hAnsiTheme="minorHAnsi" w:cstheme="minorHAnsi"/>
+          <w:color w:val="auto"/>
+        </w:rPr>
+        <w:t xml:space="preserve">Requisitos de </w:t>
+      </w:r>
+      <w:r>
+        <w:rPr>
+          <w:rFonts w:asciiTheme="minorHAnsi" w:hAnsiTheme="minorHAnsi" w:cstheme="minorHAnsi"/>
+          <w:color w:val="auto"/>
+        </w:rPr>
+        <w:t>Disponibilidad</w:t>
+      </w:r>
+      <w:bookmarkEnd w:id="27"/>
+    </w:p>
+    <w:p>
+      <w:pPr>
+        <w:pStyle w:val="Ttulo3"/>
         <w:rPr>
           <w:rFonts w:asciiTheme="minorHAnsi" w:eastAsiaTheme="minorHAnsi" w:hAnsiTheme="minorHAnsi" w:cstheme="minorHAnsi"/>
           <w:b w:val="0"/>
@@ -9622,9 +9270,8 @@
           <w:szCs w:val="22"/>
           <w:lang w:val="es-AR" w:eastAsia="en-US"/>
         </w:rPr>
-        <w:t>tablet</w:t>
-      </w:r>
-      <w:proofErr w:type="spellEnd"/>
+      </w:pPr>
+      <w:bookmarkStart w:id="28" w:name="_Toc97387190"/>
       <w:r>
         <w:rPr>
           <w:rFonts w:asciiTheme="minorHAnsi" w:eastAsiaTheme="minorHAnsi" w:hAnsiTheme="minorHAnsi" w:cstheme="minorHAnsi"/>
@@ -9635,8 +9282,46 @@
           <w:szCs w:val="22"/>
           <w:lang w:val="es-AR" w:eastAsia="en-US"/>
         </w:rPr>
-        <w:t>, móvil).</w:t>
-      </w:r>
+        <w:t>RNF08: Disponibilidad operacional ≥ 95% en horario hábil; auditoría con alta disponibilidad sugiere meta superior.</w:t>
+      </w:r>
+    </w:p>
+    <w:p>
+      <w:pPr>
+        <w:pStyle w:val="Ttulo3"/>
+        <w:rPr>
+          <w:rFonts w:asciiTheme="minorHAnsi" w:hAnsiTheme="minorHAnsi" w:cstheme="minorHAnsi"/>
+          <w:color w:val="auto"/>
+        </w:rPr>
+      </w:pPr>
+      <w:r>
+        <w:rPr>
+          <w:rFonts w:asciiTheme="minorHAnsi" w:hAnsiTheme="minorHAnsi" w:cstheme="minorHAnsi"/>
+          <w:color w:val="auto"/>
+        </w:rPr>
+        <w:t>3.3.5</w:t>
+      </w:r>
+      <w:r>
+        <w:rPr>
+          <w:rFonts w:asciiTheme="minorHAnsi" w:hAnsiTheme="minorHAnsi" w:cstheme="minorHAnsi"/>
+          <w:color w:val="auto"/>
+        </w:rPr>
+        <w:tab/>
+      </w:r>
+      <w:r>
+        <w:rPr>
+          <w:rFonts w:asciiTheme="minorHAnsi" w:hAnsiTheme="minorHAnsi" w:cstheme="minorHAnsi"/>
+          <w:color w:val="auto"/>
+        </w:rPr>
+        <w:t xml:space="preserve">Requisitos de </w:t>
+      </w:r>
+      <w:r>
+        <w:rPr>
+          <w:rFonts w:asciiTheme="minorHAnsi" w:hAnsiTheme="minorHAnsi" w:cstheme="minorHAnsi"/>
+          <w:color w:val="auto"/>
+        </w:rPr>
+        <w:t>Portabilidad</w:t>
+      </w:r>
+      <w:bookmarkEnd w:id="28"/>
     </w:p>
     <w:p>
       <w:pPr>
@@ -9651,6 +9336,7 @@
           <w:lang w:val="es-AR" w:eastAsia="en-US"/>
         </w:rPr>
       </w:pPr>
+      <w:bookmarkStart w:id="29" w:name="_Toc97387191"/>
       <w:r>
         <w:rPr>
           <w:rFonts w:asciiTheme="minorHAnsi" w:eastAsiaTheme="minorHAnsi" w:hAnsiTheme="minorHAnsi" w:cstheme="minorHAnsi"/>
@@ -9661,50 +9347,9 @@
           <w:szCs w:val="22"/>
           <w:lang w:val="es-AR" w:eastAsia="en-US"/>
         </w:rPr>
-        <w:t>RNF07: Formularios con validaciones y mensajes de error comprensibles.</w:t>
-      </w:r>
-    </w:p>
-    <w:p>
-      <w:pPr>
-        <w:pStyle w:val="Ttulo3"/>
-        <w:rPr>
-          <w:rFonts w:asciiTheme="minorHAnsi" w:hAnsiTheme="minorHAnsi" w:cstheme="minorHAnsi"/>
-          <w:color w:val="auto"/>
-        </w:rPr>
-      </w:pPr>
-      <w:r>
-        <w:rPr>
-          <w:rFonts w:asciiTheme="minorHAnsi" w:hAnsiTheme="minorHAnsi" w:cstheme="minorHAnsi"/>
-          <w:color w:val="auto"/>
-        </w:rPr>
-        <w:t>3.3.4</w:t>
-      </w:r>
-      <w:r>
-        <w:rPr>
-          <w:rFonts w:asciiTheme="minorHAnsi" w:hAnsiTheme="minorHAnsi" w:cstheme="minorHAnsi"/>
-          <w:color w:val="auto"/>
-        </w:rPr>
-        <w:tab/>
-      </w:r>
-      <w:r>
-        <w:rPr>
-          <w:rFonts w:asciiTheme="minorHAnsi" w:hAnsiTheme="minorHAnsi" w:cstheme="minorHAnsi"/>
-          <w:color w:val="auto"/>
-        </w:rPr>
-        <w:t xml:space="preserve">Requisitos de </w:t>
-      </w:r>
-      <w:r>
-        <w:rPr>
-          <w:rFonts w:asciiTheme="minorHAnsi" w:hAnsiTheme="minorHAnsi" w:cstheme="minorHAnsi"/>
-          <w:color w:val="auto"/>
-        </w:rPr>
-        <w:t>Disponibilidad</w:t>
-      </w:r>
-      <w:bookmarkEnd w:id="27"/>
-    </w:p>
-    <w:p>
-      <w:pPr>
-        <w:pStyle w:val="Ttulo3"/>
+        <w:t>RNF09: Soporte para navegadores modernos (Chrome, Edge, Firefox) sin instalación</w:t>
+      </w:r>
+      <w:r>
         <w:rPr>
           <w:rFonts w:asciiTheme="minorHAnsi" w:eastAsiaTheme="minorHAnsi" w:hAnsiTheme="minorHAnsi" w:cstheme="minorHAnsi"/>
           <w:b w:val="0"/>
@@ -9714,8 +9359,8 @@
           <w:szCs w:val="22"/>
           <w:lang w:val="es-AR" w:eastAsia="en-US"/>
         </w:rPr>
-      </w:pPr>
-      <w:bookmarkStart w:id="28" w:name="_Toc97387190"/>
+        <w:t xml:space="preserve"> </w:t>
+      </w:r>
       <w:r>
         <w:rPr>
           <w:rFonts w:asciiTheme="minorHAnsi" w:eastAsiaTheme="minorHAnsi" w:hAnsiTheme="minorHAnsi" w:cstheme="minorHAnsi"/>
@@ -9726,50 +9371,9 @@
           <w:szCs w:val="22"/>
           <w:lang w:val="es-AR" w:eastAsia="en-US"/>
         </w:rPr>
-        <w:t>RNF08: Disponibilidad operacional ≥ 95% en horario hábil; auditoría con alta disponibilidad sugiere meta superior.</w:t>
-      </w:r>
-    </w:p>
-    <w:p>
-      <w:pPr>
-        <w:pStyle w:val="Ttulo3"/>
-        <w:rPr>
-          <w:rFonts w:asciiTheme="minorHAnsi" w:hAnsiTheme="minorHAnsi" w:cstheme="minorHAnsi"/>
-          <w:color w:val="auto"/>
-        </w:rPr>
-      </w:pPr>
-      <w:r>
-        <w:rPr>
-          <w:rFonts w:asciiTheme="minorHAnsi" w:hAnsiTheme="minorHAnsi" w:cstheme="minorHAnsi"/>
-          <w:color w:val="auto"/>
-        </w:rPr>
-        <w:t>3.3.5</w:t>
-      </w:r>
-      <w:r>
-        <w:rPr>
-          <w:rFonts w:asciiTheme="minorHAnsi" w:hAnsiTheme="minorHAnsi" w:cstheme="minorHAnsi"/>
-          <w:color w:val="auto"/>
-        </w:rPr>
-        <w:tab/>
-      </w:r>
-      <w:r>
-        <w:rPr>
-          <w:rFonts w:asciiTheme="minorHAnsi" w:hAnsiTheme="minorHAnsi" w:cstheme="minorHAnsi"/>
-          <w:color w:val="auto"/>
-        </w:rPr>
-        <w:t xml:space="preserve">Requisitos de </w:t>
-      </w:r>
-      <w:r>
-        <w:rPr>
-          <w:rFonts w:asciiTheme="minorHAnsi" w:hAnsiTheme="minorHAnsi" w:cstheme="minorHAnsi"/>
-          <w:color w:val="auto"/>
-        </w:rPr>
-        <w:t>Portabilidad</w:t>
-      </w:r>
-      <w:bookmarkEnd w:id="28"/>
-    </w:p>
-    <w:p>
-      <w:pPr>
-        <w:pStyle w:val="Ttulo3"/>
+        <w:t>de</w:t>
+      </w:r>
+      <w:r>
         <w:rPr>
           <w:rFonts w:asciiTheme="minorHAnsi" w:eastAsiaTheme="minorHAnsi" w:hAnsiTheme="minorHAnsi" w:cstheme="minorHAnsi"/>
           <w:b w:val="0"/>
@@ -9779,8 +9383,8 @@
           <w:szCs w:val="22"/>
           <w:lang w:val="es-AR" w:eastAsia="en-US"/>
         </w:rPr>
-      </w:pPr>
-      <w:bookmarkStart w:id="29" w:name="_Toc97387191"/>
+        <w:t xml:space="preserve"> </w:t>
+      </w:r>
       <w:r>
         <w:rPr>
           <w:rFonts w:asciiTheme="minorHAnsi" w:eastAsiaTheme="minorHAnsi" w:hAnsiTheme="minorHAnsi" w:cstheme="minorHAnsi"/>
@@ -9791,9 +9395,44 @@
           <w:szCs w:val="22"/>
           <w:lang w:val="es-AR" w:eastAsia="en-US"/>
         </w:rPr>
-        <w:t>RNF09: Soporte para navegadores modernos (Chrome, Edge, Firefox) sin instalación</w:t>
-      </w:r>
-      <w:r>
+        <w:t>plugins.</w:t>
+      </w:r>
+    </w:p>
+    <w:p>
+      <w:pPr>
+        <w:pStyle w:val="Ttulo3"/>
+        <w:rPr>
+          <w:rFonts w:asciiTheme="minorHAnsi" w:hAnsiTheme="minorHAnsi" w:cstheme="minorHAnsi"/>
+          <w:color w:val="auto"/>
+        </w:rPr>
+      </w:pPr>
+      <w:r>
+        <w:rPr>
+          <w:rFonts w:asciiTheme="minorHAnsi" w:hAnsiTheme="minorHAnsi" w:cstheme="minorHAnsi"/>
+          <w:color w:val="auto"/>
+        </w:rPr>
+        <w:t>3.3.</w:t>
+      </w:r>
+      <w:r>
+        <w:rPr>
+          <w:rFonts w:asciiTheme="minorHAnsi" w:hAnsiTheme="minorHAnsi" w:cstheme="minorHAnsi"/>
+          <w:color w:val="auto"/>
+        </w:rPr>
+        <w:t>6</w:t>
+      </w:r>
+      <w:r>
+        <w:rPr>
+          <w:rFonts w:asciiTheme="minorHAnsi" w:hAnsiTheme="minorHAnsi" w:cstheme="minorHAnsi"/>
+          <w:color w:val="auto"/>
+        </w:rPr>
+        <w:tab/>
+        <w:t>Requisitos de Mantenibilidad</w:t>
+      </w:r>
+      <w:bookmarkEnd w:id="29"/>
+    </w:p>
+    <w:p>
+      <w:pPr>
+        <w:pStyle w:val="Ttulo3"/>
         <w:rPr>
           <w:rFonts w:asciiTheme="minorHAnsi" w:eastAsiaTheme="minorHAnsi" w:hAnsiTheme="minorHAnsi" w:cstheme="minorHAnsi"/>
           <w:b w:val="0"/>
@@ -9803,8 +9442,8 @@
           <w:szCs w:val="22"/>
           <w:lang w:val="es-AR" w:eastAsia="en-US"/>
         </w:rPr>
-        <w:t xml:space="preserve"> </w:t>
-      </w:r>
+      </w:pPr>
+      <w:bookmarkStart w:id="30" w:name="_Toc97387192"/>
       <w:r>
         <w:rPr>
           <w:rFonts w:asciiTheme="minorHAnsi" w:eastAsiaTheme="minorHAnsi" w:hAnsiTheme="minorHAnsi" w:cstheme="minorHAnsi"/>
@@ -9815,7 +9454,19 @@
           <w:szCs w:val="22"/>
           <w:lang w:val="es-AR" w:eastAsia="en-US"/>
         </w:rPr>
-        <w:t>de</w:t>
+        <w:t>RNF10: Arquitectura en capas y módulos desacoplados (frontend/back</w:t>
+      </w:r>
+      <w:r>
+        <w:rPr>
+          <w:rFonts w:ascii="Cambria Math" w:eastAsiaTheme="minorHAnsi" w:hAnsi="Cambria Math" w:cs="Cambria Math"/>
+          <w:b w:val="0"/>
+          <w:bCs w:val="0"/>
+          <w:color w:val="auto"/>
+          <w:sz w:val="22"/>
+          <w:szCs w:val="22"/>
+          <w:lang w:val="es-AR" w:eastAsia="en-US"/>
+        </w:rPr>
+        <w:t>‑</w:t>
       </w:r>
       <w:r>
         <w:rPr>
@@ -9827,10 +9478,12 @@
           <w:szCs w:val="22"/>
           <w:lang w:val="es-AR" w:eastAsia="en-US"/>
         </w:rPr>
-        <w:t xml:space="preserve"> </w:t>
-      </w:r>
-      <w:proofErr w:type="spellStart"/>
-      <w:r>
+        <w:t>end/BD) para facilitar cambios y pruebas.</w:t>
+      </w:r>
+    </w:p>
+    <w:p>
+      <w:pPr>
+        <w:pStyle w:val="Ttulo3"/>
         <w:rPr>
           <w:rFonts w:asciiTheme="minorHAnsi" w:eastAsiaTheme="minorHAnsi" w:hAnsiTheme="minorHAnsi" w:cstheme="minorHAnsi"/>
           <w:b w:val="0"/>
@@ -9840,9 +9493,7 @@
           <w:szCs w:val="22"/>
           <w:lang w:val="es-AR" w:eastAsia="en-US"/>
         </w:rPr>
-        <w:t>plugins</w:t>
-      </w:r>
-      <w:proofErr w:type="spellEnd"/>
+      </w:pPr>
       <w:r>
         <w:rPr>
           <w:rFonts w:asciiTheme="minorHAnsi" w:eastAsiaTheme="minorHAnsi" w:hAnsiTheme="minorHAnsi" w:cstheme="minorHAnsi"/>
@@ -9853,155 +9504,6 @@
           <w:szCs w:val="22"/>
           <w:lang w:val="es-AR" w:eastAsia="en-US"/>
         </w:rPr>
-        <w:t>.</w:t>
-      </w:r>
-    </w:p>
-    <w:p>
-      <w:pPr>
-        <w:pStyle w:val="Ttulo3"/>
-        <w:rPr>
-          <w:rFonts w:asciiTheme="minorHAnsi" w:hAnsiTheme="minorHAnsi" w:cstheme="minorHAnsi"/>
-          <w:color w:val="auto"/>
-        </w:rPr>
-      </w:pPr>
-      <w:r>
-        <w:rPr>
-          <w:rFonts w:asciiTheme="minorHAnsi" w:hAnsiTheme="minorHAnsi" w:cstheme="minorHAnsi"/>
-          <w:color w:val="auto"/>
-        </w:rPr>
-        <w:t>3.3.</w:t>
-      </w:r>
-      <w:r>
-        <w:rPr>
-          <w:rFonts w:asciiTheme="minorHAnsi" w:hAnsiTheme="minorHAnsi" w:cstheme="minorHAnsi"/>
-          <w:color w:val="auto"/>
-        </w:rPr>
-        <w:t>6</w:t>
-      </w:r>
-      <w:r>
-        <w:rPr>
-          <w:rFonts w:asciiTheme="minorHAnsi" w:hAnsiTheme="minorHAnsi" w:cstheme="minorHAnsi"/>
-          <w:color w:val="auto"/>
-        </w:rPr>
-        <w:tab/>
-        <w:t>Requisitos de Mantenibilidad</w:t>
-      </w:r>
-      <w:bookmarkEnd w:id="29"/>
-    </w:p>
-    <w:p>
-      <w:pPr>
-        <w:pStyle w:val="Ttulo3"/>
-        <w:rPr>
-          <w:rFonts w:asciiTheme="minorHAnsi" w:eastAsiaTheme="minorHAnsi" w:hAnsiTheme="minorHAnsi" w:cstheme="minorHAnsi"/>
-          <w:b w:val="0"/>
-          <w:bCs w:val="0"/>
-          <w:color w:val="auto"/>
-          <w:sz w:val="22"/>
-          <w:szCs w:val="22"/>
-          <w:lang w:val="es-AR" w:eastAsia="en-US"/>
-        </w:rPr>
-      </w:pPr>
-      <w:bookmarkStart w:id="30" w:name="_Toc97387192"/>
-      <w:r>
-        <w:rPr>
-          <w:rFonts w:asciiTheme="minorHAnsi" w:eastAsiaTheme="minorHAnsi" w:hAnsiTheme="minorHAnsi" w:cstheme="minorHAnsi"/>
-          <w:b w:val="0"/>
-          <w:bCs w:val="0"/>
-          <w:color w:val="auto"/>
-          <w:sz w:val="22"/>
-          <w:szCs w:val="22"/>
-          <w:lang w:val="es-AR" w:eastAsia="en-US"/>
-        </w:rPr>
-        <w:t>RNF10: Arquitectura en capas y módulos desacoplados (</w:t>
-      </w:r>
-      <w:proofErr w:type="spellStart"/>
-      <w:r>
-        <w:rPr>
-          <w:rFonts w:asciiTheme="minorHAnsi" w:eastAsiaTheme="minorHAnsi" w:hAnsiTheme="minorHAnsi" w:cstheme="minorHAnsi"/>
-          <w:b w:val="0"/>
-          <w:bCs w:val="0"/>
-          <w:color w:val="auto"/>
-          <w:sz w:val="22"/>
-          <w:szCs w:val="22"/>
-          <w:lang w:val="es-AR" w:eastAsia="en-US"/>
-        </w:rPr>
-        <w:t>frontend</w:t>
-      </w:r>
-      <w:proofErr w:type="spellEnd"/>
-      <w:r>
-        <w:rPr>
-          <w:rFonts w:asciiTheme="minorHAnsi" w:eastAsiaTheme="minorHAnsi" w:hAnsiTheme="minorHAnsi" w:cstheme="minorHAnsi"/>
-          <w:b w:val="0"/>
-          <w:bCs w:val="0"/>
-          <w:color w:val="auto"/>
-          <w:sz w:val="22"/>
-          <w:szCs w:val="22"/>
-          <w:lang w:val="es-AR" w:eastAsia="en-US"/>
-        </w:rPr>
-        <w:t>/back</w:t>
-      </w:r>
-      <w:r>
-        <w:rPr>
-          <w:rFonts w:ascii="Cambria Math" w:eastAsiaTheme="minorHAnsi" w:hAnsi="Cambria Math" w:cs="Cambria Math"/>
-          <w:b w:val="0"/>
-          <w:bCs w:val="0"/>
-          <w:color w:val="auto"/>
-          <w:sz w:val="22"/>
-          <w:szCs w:val="22"/>
-          <w:lang w:val="es-AR" w:eastAsia="en-US"/>
-        </w:rPr>
-        <w:t>‑</w:t>
-      </w:r>
-      <w:proofErr w:type="spellStart"/>
-      <w:r>
-        <w:rPr>
-          <w:rFonts w:asciiTheme="minorHAnsi" w:eastAsiaTheme="minorHAnsi" w:hAnsiTheme="minorHAnsi" w:cstheme="minorHAnsi"/>
-          <w:b w:val="0"/>
-          <w:bCs w:val="0"/>
-          <w:color w:val="auto"/>
-          <w:sz w:val="22"/>
-          <w:szCs w:val="22"/>
-          <w:lang w:val="es-AR" w:eastAsia="en-US"/>
-        </w:rPr>
-        <w:t>end</w:t>
-      </w:r>
-      <w:proofErr w:type="spellEnd"/>
-      <w:r>
-        <w:rPr>
-          <w:rFonts w:asciiTheme="minorHAnsi" w:eastAsiaTheme="minorHAnsi" w:hAnsiTheme="minorHAnsi" w:cstheme="minorHAnsi"/>
-          <w:b w:val="0"/>
-          <w:bCs w:val="0"/>
-          <w:color w:val="auto"/>
-          <w:sz w:val="22"/>
-          <w:szCs w:val="22"/>
-          <w:lang w:val="es-AR" w:eastAsia="en-US"/>
-        </w:rPr>
-        <w:t>/BD) para facilitar cambios y pruebas.</w:t>
-      </w:r>
-    </w:p>
-    <w:p>
-      <w:pPr>
-        <w:pStyle w:val="Ttulo3"/>
-        <w:rPr>
-          <w:rFonts w:asciiTheme="minorHAnsi" w:eastAsiaTheme="minorHAnsi" w:hAnsiTheme="minorHAnsi" w:cstheme="minorHAnsi"/>
-          <w:b w:val="0"/>
-          <w:bCs w:val="0"/>
-          <w:color w:val="auto"/>
-          <w:sz w:val="22"/>
-          <w:szCs w:val="22"/>
-          <w:lang w:val="es-AR" w:eastAsia="en-US"/>
-        </w:rPr>
-      </w:pPr>
-      <w:r>
-        <w:rPr>
-          <w:rFonts w:asciiTheme="minorHAnsi" w:eastAsiaTheme="minorHAnsi" w:hAnsiTheme="minorHAnsi" w:cstheme="minorHAnsi"/>
-          <w:b w:val="0"/>
-          <w:bCs w:val="0"/>
-          <w:color w:val="auto"/>
-          <w:sz w:val="22"/>
-          <w:szCs w:val="22"/>
-          <w:lang w:val="es-AR" w:eastAsia="en-US"/>
-        </w:rPr>
         <w:t>RNF11: Convenciones de código y documentación técnica mínima por módulo (README y diagramas).</w:t>
       </w:r>
     </w:p>
@@ -10247,25 +9749,7 @@
           <w:b w:val="0"/>
           <w:bCs w:val="0"/>
         </w:rPr>
-        <w:t xml:space="preserve">5 </w:t>
-      </w:r>
-      <w:proofErr w:type="spellStart"/>
-      <w:r>
-        <w:rPr>
-          <w:rStyle w:val="Textoennegrita"/>
-          <w:b w:val="0"/>
-          <w:bCs w:val="0"/>
-        </w:rPr>
-        <w:t>sprints</w:t>
-      </w:r>
-      <w:proofErr w:type="spellEnd"/>
-      <w:r>
-        <w:rPr>
-          <w:rStyle w:val="Textoennegrita"/>
-          <w:b w:val="0"/>
-          <w:bCs w:val="0"/>
-        </w:rPr>
-        <w:t xml:space="preserve"> de 3 semanas</w:t>
+        <w:t>5 sprints de 3 semanas</w:t>
       </w:r>
       <w:r>
         <w:t xml:space="preserve"> cada uno, más una semana adicional destinada a integración final y entrega. Esta forma de trabajo permitirá un </w:t>
@@ -10364,36 +9848,8 @@
           <w:b w:val="0"/>
           <w:bCs w:val="0"/>
         </w:rPr>
-        <w:t xml:space="preserve">Desarrolladores </w:t>
-      </w:r>
-      <w:proofErr w:type="spellStart"/>
-      <w:r>
-        <w:rPr>
-          <w:rStyle w:val="Textoennegrita"/>
-          <w:b w:val="0"/>
-          <w:bCs w:val="0"/>
-        </w:rPr>
-        <w:t>Frontend</w:t>
-      </w:r>
-      <w:proofErr w:type="spellEnd"/>
-      <w:r>
-        <w:rPr>
-          <w:rStyle w:val="Textoennegrita"/>
-          <w:b w:val="0"/>
-          <w:bCs w:val="0"/>
-        </w:rPr>
-        <w:t xml:space="preserve"> y </w:t>
-      </w:r>
-      <w:proofErr w:type="spellStart"/>
-      <w:r>
-        <w:rPr>
-          <w:rStyle w:val="Textoennegrita"/>
-          <w:b w:val="0"/>
-          <w:bCs w:val="0"/>
-        </w:rPr>
-        <w:t>Backend</w:t>
-      </w:r>
-      <w:proofErr w:type="spellEnd"/>
+        <w:t>Desarrolladores Frontend y Backend</w:t>
+      </w:r>
       <w:r>
         <w:t>: responsables de la construcción de los módulos del sistema.</w:t>
       </w:r>
@@ -10406,23 +9862,13 @@
           <w:numId w:val="33"/>
         </w:numPr>
       </w:pPr>
-      <w:proofErr w:type="spellStart"/>
       <w:r>
         <w:rPr>
           <w:rStyle w:val="Textoennegrita"/>
           <w:b w:val="0"/>
           <w:bCs w:val="0"/>
         </w:rPr>
-        <w:t>Tester</w:t>
-      </w:r>
-      <w:proofErr w:type="spellEnd"/>
-      <w:r>
-        <w:rPr>
-          <w:rStyle w:val="Textoennegrita"/>
-          <w:b w:val="0"/>
-          <w:bCs w:val="0"/>
-        </w:rPr>
-        <w:t>/QA</w:t>
+        <w:t>Tester/QA</w:t>
       </w:r>
       <w:r>
         <w:t>: encargado de la validación, pruebas unitarias, integrales y de aceptación.</w:t>
@@ -10662,13 +10108,8 @@
               <w:cnfStyle w:val="100000000000" w:firstRow="1" w:lastRow="0" w:firstColumn="0" w:lastColumn="0" w:oddVBand="0" w:evenVBand="0" w:oddHBand="0" w:evenHBand="0" w:firstRowFirstColumn="0" w:firstRowLastColumn="0" w:lastRowFirstColumn="0" w:lastRowLastColumn="0"/>
             </w:pPr>
             <w:r>
-              <w:t xml:space="preserve">Nombre / </w:t>
-            </w:r>
-            <w:proofErr w:type="spellStart"/>
-            <w:r>
-              <w:t>Responsable</w:t>
-            </w:r>
-            <w:proofErr w:type="spellEnd"/>
+              <w:t>Nombre / Responsable</w:t>
+            </w:r>
           </w:p>
         </w:tc>
         <w:tc>
@@ -10679,19 +10120,9 @@
             <w:pPr>
               <w:cnfStyle w:val="100000000000" w:firstRow="1" w:lastRow="0" w:firstColumn="0" w:lastColumn="0" w:oddVBand="0" w:evenVBand="0" w:oddHBand="0" w:evenHBand="0" w:firstRowFirstColumn="0" w:firstRowLastColumn="0" w:lastRowFirstColumn="0" w:lastRowLastColumn="0"/>
             </w:pPr>
-            <w:proofErr w:type="spellStart"/>
-            <w:r>
-              <w:t>Funciones</w:t>
-            </w:r>
-            <w:proofErr w:type="spellEnd"/>
-            <w:r>
-              <w:t xml:space="preserve"> </w:t>
-            </w:r>
-            <w:proofErr w:type="spellStart"/>
-            <w:r>
-              <w:t>principales</w:t>
-            </w:r>
-            <w:proofErr w:type="spellEnd"/>
+            <w:r>
+              <w:t>Funciones principales</w:t>
+            </w:r>
           </w:p>
         </w:tc>
       </w:tr>
@@ -11279,21 +10710,11 @@
         </w:numPr>
       </w:pPr>
       <w:r>
-        <w:t xml:space="preserve">Implementación del </w:t>
-      </w:r>
-      <w:proofErr w:type="spellStart"/>
-      <w:r>
-        <w:t>frontend</w:t>
-      </w:r>
-      <w:proofErr w:type="spellEnd"/>
-      <w:r>
-        <w:t xml:space="preserve"> (</w:t>
-      </w:r>
-      <w:proofErr w:type="spellStart"/>
+        <w:t>Implementación del frontend (</w:t>
+      </w:r>
       <w:r>
         <w:t>Razor</w:t>
       </w:r>
-      <w:proofErr w:type="spellEnd"/>
       <w:r>
         <w:t>).</w:t>
       </w:r>
@@ -11307,15 +10728,7 @@
         </w:numPr>
       </w:pPr>
       <w:r>
-        <w:t xml:space="preserve">Implementación del </w:t>
-      </w:r>
-      <w:proofErr w:type="spellStart"/>
-      <w:r>
-        <w:t>backend</w:t>
-      </w:r>
-      <w:proofErr w:type="spellEnd"/>
-      <w:r>
-        <w:t xml:space="preserve"> </w:t>
+        <w:t xml:space="preserve">Implementación del backend </w:t>
       </w:r>
       <w:proofErr w:type="gramStart"/>
       <w:r>
@@ -11510,6 +10923,7 @@
           <w:rFonts w:asciiTheme="minorHAnsi" w:hAnsiTheme="minorHAnsi" w:cstheme="minorHAnsi"/>
           <w:color w:val="auto"/>
         </w:rPr>
+        <w:lastRenderedPageBreak/>
         <w:t>4.1.</w:t>
       </w:r>
       <w:r>
@@ -11544,15 +10958,216 @@
     </w:p>
     <w:p>
       <w:pPr>
+        <w:pStyle w:val="Ttulo1"/>
+      </w:pPr>
+    </w:p>
+    <w:tbl>
+      <w:tblPr>
+        <w:tblW w:w="0" w:type="auto"/>
+        <w:tblLook w:val="04A0" w:firstRow="1" w:lastRow="0" w:firstColumn="1" w:lastColumn="0" w:noHBand="0" w:noVBand="1"/>
+      </w:tblPr>
+      <w:tblGrid>
+        <w:gridCol w:w="2880"/>
+        <w:gridCol w:w="2880"/>
+        <w:gridCol w:w="2880"/>
+      </w:tblGrid>
+      <w:tr>
+        <w:tc>
+          <w:tcPr>
+            <w:tcW w:w="2880" w:type="dxa"/>
+          </w:tcPr>
+          <w:p>
+            <w:r>
+              <w:t>Fase</w:t>
+            </w:r>
+          </w:p>
+        </w:tc>
+        <w:tc>
+          <w:tcPr>
+            <w:tcW w:w="2880" w:type="dxa"/>
+          </w:tcPr>
+          <w:p>
+            <w:r>
+              <w:t xml:space="preserve">Costo </w:t>
+            </w:r>
+          </w:p>
+        </w:tc>
+        <w:tc>
+          <w:tcPr>
+            <w:tcW w:w="2880" w:type="dxa"/>
+          </w:tcPr>
+          <w:p>
+            <w:r>
+              <w:t>Porcentaje</w:t>
+            </w:r>
+          </w:p>
+        </w:tc>
+      </w:tr>
+      <w:tr>
+        <w:tc>
+          <w:tcPr>
+            <w:tcW w:w="2880" w:type="dxa"/>
+          </w:tcPr>
+          <w:p>
+            <w:r>
+              <w:t>Planificación</w:t>
+            </w:r>
+          </w:p>
+        </w:tc>
+        <w:tc>
+          <w:tcPr>
+            <w:tcW w:w="2880" w:type="dxa"/>
+          </w:tcPr>
+          <w:p>
+            <w:r>
+              <w:t>$3.210.000</w:t>
+            </w:r>
+          </w:p>
+        </w:tc>
+        <w:tc>
+          <w:tcPr>
+            <w:tcW w:w="2880" w:type="dxa"/>
+          </w:tcPr>
+          <w:p>
+            <w:r>
+              <w:t>9.4%</w:t>
+            </w:r>
+          </w:p>
+        </w:tc>
+      </w:tr>
+      <w:tr>
+        <w:tc>
+          <w:tcPr>
+            <w:tcW w:w="2880" w:type="dxa"/>
+          </w:tcPr>
+          <w:p>
+            <w:r>
+              <w:t>Análisis y Diseño</w:t>
+            </w:r>
+          </w:p>
+        </w:tc>
+        <w:tc>
+          <w:tcPr>
+            <w:tcW w:w="2880" w:type="dxa"/>
+          </w:tcPr>
+          <w:p>
+            <w:r>
+              <w:t>$6.215.000</w:t>
+            </w:r>
+          </w:p>
+        </w:tc>
+        <w:tc>
+          <w:tcPr>
+            <w:tcW w:w="2880" w:type="dxa"/>
+          </w:tcPr>
+          <w:p>
+            <w:r>
+              <w:t>18.2%</w:t>
+            </w:r>
+          </w:p>
+        </w:tc>
+      </w:tr>
+      <w:tr>
+        <w:tc>
+          <w:tcPr>
+            <w:tcW w:w="2880" w:type="dxa"/>
+          </w:tcPr>
+          <w:p>
+            <w:r>
+              <w:t>Desarrollo</w:t>
+            </w:r>
+          </w:p>
+        </w:tc>
+        <w:tc>
+          <w:tcPr>
+            <w:tcW w:w="2880" w:type="dxa"/>
+          </w:tcPr>
+          <w:p>
+            <w:r>
+              <w:t>$16.610.000</w:t>
+            </w:r>
+          </w:p>
+        </w:tc>
+        <w:tc>
+          <w:tcPr>
+            <w:tcW w:w="2880" w:type="dxa"/>
+          </w:tcPr>
+          <w:p>
+            <w:r>
+              <w:t>48.6%</w:t>
+            </w:r>
+          </w:p>
+        </w:tc>
+      </w:tr>
+      <w:tr>
+        <w:tc>
+          <w:tcPr>
+            <w:tcW w:w="2880" w:type="dxa"/>
+          </w:tcPr>
+          <w:p>
+            <w:r>
+              <w:t>QA (Pruebas)</w:t>
+            </w:r>
+          </w:p>
+        </w:tc>
+        <w:tc>
+          <w:tcPr>
+            <w:tcW w:w="2880" w:type="dxa"/>
+          </w:tcPr>
+          <w:p>
+            <w:r>
+              <w:t>$3.800.000</w:t>
+            </w:r>
+          </w:p>
+        </w:tc>
+        <w:tc>
+          <w:tcPr>
+            <w:tcW w:w="2880" w:type="dxa"/>
+          </w:tcPr>
+          <w:p>
+            <w:r>
+              <w:t>11.1%</w:t>
+            </w:r>
+          </w:p>
+        </w:tc>
+      </w:tr>
+      <w:tr>
+        <w:tc>
+          <w:tcPr>
+            <w:tcW w:w="2880" w:type="dxa"/>
+          </w:tcPr>
+          <w:p>
+            <w:r>
+              <w:t>Implementación y Cierre</w:t>
+            </w:r>
+          </w:p>
+        </w:tc>
+        <w:tc>
+          <w:tcPr>
+            <w:tcW w:w="2880" w:type="dxa"/>
+          </w:tcPr>
+          <w:p>
+            <w:r>
+              <w:t>$4.360.000</w:t>
+            </w:r>
+          </w:p>
+        </w:tc>
+        <w:tc>
+          <w:tcPr>
+            <w:tcW w:w="2880" w:type="dxa"/>
+          </w:tcPr>
+          <w:p>
+            <w:r>
+              <w:t>12.8%</w:t>
+            </w:r>
+          </w:p>
+        </w:tc>
+      </w:tr>
+    </w:tbl>
+    <w:p>
+      <w:pPr>
         <w:pStyle w:val="Prrafodelista"/>
-        <w:numPr>
-          <w:ilvl w:val="0"/>
-          <w:numId w:val="11"/>
-        </w:numPr>
-      </w:pPr>
-      <w:r>
-        <w:t>Costos por FASE</w:t>
-      </w:r>
+      </w:pPr>
     </w:p>
     <w:p>
       <w:pPr>
@@ -11562,20 +11177,246 @@
     <w:p>
       <w:pPr>
         <w:pStyle w:val="Prrafodelista"/>
-        <w:numPr>
-          <w:ilvl w:val="0"/>
-          <w:numId w:val="11"/>
-        </w:numPr>
-      </w:pPr>
-      <w:r>
-        <w:t>Costos por Actor o Rol</w:t>
-      </w:r>
+      </w:pPr>
     </w:p>
     <w:p>
       <w:pPr>
         <w:pStyle w:val="Prrafodelista"/>
       </w:pPr>
     </w:p>
+    <w:tbl>
+      <w:tblPr>
+        <w:tblW w:w="0" w:type="auto"/>
+        <w:tblLook w:val="04A0" w:firstRow="1" w:lastRow="0" w:firstColumn="1" w:lastColumn="0" w:noHBand="0" w:noVBand="1"/>
+      </w:tblPr>
+      <w:tblGrid>
+        <w:gridCol w:w="2880"/>
+        <w:gridCol w:w="2880"/>
+        <w:gridCol w:w="2880"/>
+      </w:tblGrid>
+      <w:tr>
+        <w:tc>
+          <w:tcPr>
+            <w:tcW w:w="2880" w:type="dxa"/>
+          </w:tcPr>
+          <w:p>
+            <w:r>
+              <w:t>Rol</w:t>
+            </w:r>
+          </w:p>
+        </w:tc>
+        <w:tc>
+          <w:tcPr>
+            <w:tcW w:w="2880" w:type="dxa"/>
+          </w:tcPr>
+          <w:p>
+            <w:r>
+              <w:t xml:space="preserve">Costo </w:t>
+            </w:r>
+          </w:p>
+        </w:tc>
+        <w:tc>
+          <w:tcPr>
+            <w:tcW w:w="2880" w:type="dxa"/>
+          </w:tcPr>
+          <w:p>
+            <w:r>
+              <w:t>Porcentaje</w:t>
+            </w:r>
+          </w:p>
+        </w:tc>
+      </w:tr>
+      <w:tr>
+        <w:tc>
+          <w:tcPr>
+            <w:tcW w:w="2880" w:type="dxa"/>
+          </w:tcPr>
+          <w:p>
+            <w:r>
+              <w:t>Jefe de Proyecto (JP)</w:t>
+            </w:r>
+          </w:p>
+        </w:tc>
+        <w:tc>
+          <w:tcPr>
+            <w:tcW w:w="2880" w:type="dxa"/>
+          </w:tcPr>
+          <w:p>
+            <w:r>
+              <w:t>$7.125.000</w:t>
+            </w:r>
+          </w:p>
+        </w:tc>
+        <w:tc>
+          <w:tcPr>
+            <w:tcW w:w="2880" w:type="dxa"/>
+          </w:tcPr>
+          <w:p>
+            <w:r>
+              <w:t>20.8%</w:t>
+            </w:r>
+          </w:p>
+        </w:tc>
+      </w:tr>
+      <w:tr>
+        <w:tc>
+          <w:tcPr>
+            <w:tcW w:w="2880" w:type="dxa"/>
+          </w:tcPr>
+          <w:p>
+            <w:r>
+              <w:t>Analista Programador (APC)</w:t>
+            </w:r>
+          </w:p>
+        </w:tc>
+        <w:tc>
+          <w:tcPr>
+            <w:tcW w:w="2880" w:type="dxa"/>
+          </w:tcPr>
+          <w:p>
+            <w:r>
+              <w:t>$13.640.000</w:t>
+            </w:r>
+          </w:p>
+        </w:tc>
+        <w:tc>
+          <w:tcPr>
+            <w:tcW w:w="2880" w:type="dxa"/>
+          </w:tcPr>
+          <w:p>
+            <w:r>
+              <w:t>39.9%</w:t>
+            </w:r>
+          </w:p>
+        </w:tc>
+      </w:tr>
+      <w:tr>
+        <w:tc>
+          <w:tcPr>
+            <w:tcW w:w="2880" w:type="dxa"/>
+          </w:tcPr>
+          <w:p>
+            <w:r>
+              <w:t>Administrador BD (DBA)</w:t>
+            </w:r>
+          </w:p>
+        </w:tc>
+        <w:tc>
+          <w:tcPr>
+            <w:tcW w:w="2880" w:type="dxa"/>
+          </w:tcPr>
+          <w:p>
+            <w:r>
+              <w:t>$4.700.000</w:t>
+            </w:r>
+          </w:p>
+        </w:tc>
+        <w:tc>
+          <w:tcPr>
+            <w:tcW w:w="2880" w:type="dxa"/>
+          </w:tcPr>
+          <w:p>
+            <w:r>
+              <w:t>13.7%</w:t>
+            </w:r>
+          </w:p>
+        </w:tc>
+      </w:tr>
+      <w:tr>
+        <w:tc>
+          <w:tcPr>
+            <w:tcW w:w="2880" w:type="dxa"/>
+          </w:tcPr>
+          <w:p>
+            <w:r>
+              <w:t>Calidad y Testing (QA)</w:t>
+            </w:r>
+          </w:p>
+        </w:tc>
+        <w:tc>
+          <w:tcPr>
+            <w:tcW w:w="2880" w:type="dxa"/>
+          </w:tcPr>
+          <w:p>
+            <w:r>
+              <w:t>$4.680.000</w:t>
+            </w:r>
+          </w:p>
+        </w:tc>
+        <w:tc>
+          <w:tcPr>
+            <w:tcW w:w="2880" w:type="dxa"/>
+          </w:tcPr>
+          <w:p>
+            <w:r>
+              <w:t>13.7%</w:t>
+            </w:r>
+          </w:p>
+        </w:tc>
+      </w:tr>
+      <w:tr>
+        <w:tc>
+          <w:tcPr>
+            <w:tcW w:w="2880" w:type="dxa"/>
+          </w:tcPr>
+          <w:p>
+            <w:r>
+              <w:t>Diseñador (DI)</w:t>
+            </w:r>
+          </w:p>
+        </w:tc>
+        <w:tc>
+          <w:tcPr>
+            <w:tcW w:w="2880" w:type="dxa"/>
+          </w:tcPr>
+          <w:p>
+            <w:r>
+              <w:t>$4.050.000</w:t>
+            </w:r>
+          </w:p>
+        </w:tc>
+        <w:tc>
+          <w:tcPr>
+            <w:tcW w:w="2880" w:type="dxa"/>
+          </w:tcPr>
+          <w:p>
+            <w:r>
+              <w:t>11.8%</w:t>
+            </w:r>
+          </w:p>
+        </w:tc>
+      </w:tr>
+      <w:tr>
+        <w:tc>
+          <w:tcPr>
+            <w:tcW w:w="2880" w:type="dxa"/>
+          </w:tcPr>
+          <w:p/>
+        </w:tc>
+        <w:tc>
+          <w:tcPr>
+            <w:tcW w:w="2880" w:type="dxa"/>
+          </w:tcPr>
+          <w:p/>
+        </w:tc>
+        <w:tc>
+          <w:tcPr>
+            <w:tcW w:w="2880" w:type="dxa"/>
+          </w:tcPr>
+          <w:p/>
+        </w:tc>
+      </w:tr>
+    </w:tbl>
+    <w:p>
+      <w:pPr>
+        <w:pStyle w:val="Prrafodelista"/>
+      </w:pPr>
+    </w:p>
+    <w:p>
+      <w:pPr>
+        <w:pStyle w:val="Prrafodelista"/>
+      </w:pPr>
+    </w:p>
     <w:p>
       <w:pPr>
         <w:pStyle w:val="Ttulo3"/>
@@ -11594,32 +11435,1028 @@
       </w:r>
       <w:bookmarkEnd w:id="37"/>
     </w:p>
-    <w:p>
-      <w:r>
-        <w:t>Agregar</w:t>
-      </w:r>
-      <w:r>
-        <w:t xml:space="preserve"> las fechas más importantes definidas en la carta Gantt dejando claro</w:t>
-      </w:r>
-      <w:r>
-        <w:t xml:space="preserve"> los hitos o</w:t>
-      </w:r>
-      <w:r>
-        <w:t xml:space="preserve"> </w:t>
-      </w:r>
-      <w:r>
-        <w:t xml:space="preserve">las </w:t>
-      </w:r>
-      <w:r>
-        <w:t>f</w:t>
-      </w:r>
-      <w:r>
-        <w:t>ases</w:t>
-      </w:r>
-      <w:r>
-        <w:t xml:space="preserve"> principales y la fecha de término del proyecto </w:t>
-      </w:r>
-    </w:p>
+    <w:tbl>
+      <w:tblPr>
+        <w:tblStyle w:val="Tablaconcuadrcula"/>
+        <w:tblW w:w="0" w:type="auto"/>
+        <w:tblLook w:val="04A0" w:firstRow="1" w:lastRow="0" w:firstColumn="1" w:lastColumn="0" w:noHBand="0" w:noVBand="1"/>
+      </w:tblPr>
+      <w:tblGrid>
+        <w:gridCol w:w="1753"/>
+        <w:gridCol w:w="1728"/>
+        <w:gridCol w:w="1728"/>
+        <w:gridCol w:w="1728"/>
+      </w:tblGrid>
+      <w:tr>
+        <w:tc>
+          <w:tcPr>
+            <w:tcW w:w="1753" w:type="dxa"/>
+          </w:tcPr>
+          <w:p>
+            <w:r>
+              <w:t>Fase</w:t>
+            </w:r>
+          </w:p>
+        </w:tc>
+        <w:tc>
+          <w:tcPr>
+            <w:tcW w:w="1728" w:type="dxa"/>
+          </w:tcPr>
+          <w:p>
+            <w:r>
+              <w:t>Actividad / Hito</w:t>
+            </w:r>
+          </w:p>
+        </w:tc>
+        <w:tc>
+          <w:tcPr>
+            <w:tcW w:w="1728" w:type="dxa"/>
+          </w:tcPr>
+          <w:p>
+            <w:r>
+              <w:t>Fecha Inicio</w:t>
+            </w:r>
+          </w:p>
+        </w:tc>
+        <w:tc>
+          <w:tcPr>
+            <w:tcW w:w="1728" w:type="dxa"/>
+          </w:tcPr>
+          <w:p>
+            <w:r>
+              <w:t>Fecha Fin</w:t>
+            </w:r>
+          </w:p>
+        </w:tc>
+      </w:tr>
+      <w:tr>
+        <w:tc>
+          <w:tcPr>
+            <w:tcW w:w="1753" w:type="dxa"/>
+          </w:tcPr>
+          <w:p>
+            <w:r>
+              <w:t>Planificación</w:t>
+            </w:r>
+          </w:p>
+        </w:tc>
+        <w:tc>
+          <w:tcPr>
+            <w:tcW w:w="1728" w:type="dxa"/>
+          </w:tcPr>
+          <w:p>
+            <w:r>
+              <w:t>Inicio del Proyecto (Hito)</w:t>
+            </w:r>
+          </w:p>
+        </w:tc>
+        <w:tc>
+          <w:tcPr>
+            <w:tcW w:w="1728" w:type="dxa"/>
+          </w:tcPr>
+          <w:p>
+            <w:r>
+              <w:t>18-ago-2025</w:t>
+            </w:r>
+          </w:p>
+        </w:tc>
+        <w:tc>
+          <w:tcPr>
+            <w:tcW w:w="1728" w:type="dxa"/>
+          </w:tcPr>
+          <w:p>
+            <w:r>
+              <w:t>18-ago-2025</w:t>
+            </w:r>
+          </w:p>
+        </w:tc>
+      </w:tr>
+      <w:tr>
+        <w:tc>
+          <w:tcPr>
+            <w:tcW w:w="1753" w:type="dxa"/>
+          </w:tcPr>
+          <w:p>
+            <w:r>
+              <w:t>Planificación</w:t>
+            </w:r>
+          </w:p>
+        </w:tc>
+        <w:tc>
+          <w:tcPr>
+            <w:tcW w:w="1728" w:type="dxa"/>
+          </w:tcPr>
+          <w:p>
+            <w:r>
+              <w:t>Acta de Constitución</w:t>
+            </w:r>
+          </w:p>
+        </w:tc>
+        <w:tc>
+          <w:tcPr>
+            <w:tcW w:w="1728" w:type="dxa"/>
+          </w:tcPr>
+          <w:p>
+            <w:r>
+              <w:t>18-ago-2025</w:t>
+            </w:r>
+          </w:p>
+        </w:tc>
+        <w:tc>
+          <w:tcPr>
+            <w:tcW w:w="1728" w:type="dxa"/>
+          </w:tcPr>
+          <w:p>
+            <w:r>
+              <w:t>22-ago-2025</w:t>
+            </w:r>
+          </w:p>
+        </w:tc>
+      </w:tr>
+      <w:tr>
+        <w:tc>
+          <w:tcPr>
+            <w:tcW w:w="1753" w:type="dxa"/>
+          </w:tcPr>
+          <w:p>
+            <w:r>
+              <w:t>Planificación</w:t>
+            </w:r>
+          </w:p>
+        </w:tc>
+        <w:tc>
+          <w:tcPr>
+            <w:tcW w:w="1728" w:type="dxa"/>
+          </w:tcPr>
+          <w:p>
+            <w:r>
+              <w:t>Aprobación del Acta</w:t>
+            </w:r>
+          </w:p>
+        </w:tc>
+        <w:tc>
+          <w:tcPr>
+            <w:tcW w:w="1728" w:type="dxa"/>
+          </w:tcPr>
+          <w:p>
+            <w:r>
+              <w:t>25-ago-2025</w:t>
+            </w:r>
+          </w:p>
+        </w:tc>
+        <w:tc>
+          <w:tcPr>
+            <w:tcW w:w="1728" w:type="dxa"/>
+          </w:tcPr>
+          <w:p>
+            <w:r>
+              <w:t>27-ago-2025</w:t>
+            </w:r>
+          </w:p>
+        </w:tc>
+      </w:tr>
+      <w:tr>
+        <w:tc>
+          <w:tcPr>
+            <w:tcW w:w="1753" w:type="dxa"/>
+          </w:tcPr>
+          <w:p>
+            <w:r>
+              <w:lastRenderedPageBreak/>
+              <w:t>Planificación</w:t>
+            </w:r>
+          </w:p>
+        </w:tc>
+        <w:tc>
+          <w:tcPr>
+            <w:tcW w:w="1728" w:type="dxa"/>
+          </w:tcPr>
+          <w:p>
+            <w:r>
+              <w:t>Fin de Planificación (Hito)</w:t>
+            </w:r>
+          </w:p>
+        </w:tc>
+        <w:tc>
+          <w:tcPr>
+            <w:tcW w:w="1728" w:type="dxa"/>
+          </w:tcPr>
+          <w:p>
+            <w:r>
+              <w:t>12-sep-2025</w:t>
+            </w:r>
+          </w:p>
+        </w:tc>
+        <w:tc>
+          <w:tcPr>
+            <w:tcW w:w="1728" w:type="dxa"/>
+          </w:tcPr>
+          <w:p>
+            <w:r>
+              <w:t>12-sep-2025</w:t>
+            </w:r>
+          </w:p>
+        </w:tc>
+      </w:tr>
+      <w:tr>
+        <w:tc>
+          <w:tcPr>
+            <w:tcW w:w="1753" w:type="dxa"/>
+          </w:tcPr>
+          <w:p>
+            <w:r>
+              <w:t>Análisis y Diseño</w:t>
+            </w:r>
+          </w:p>
+        </w:tc>
+        <w:tc>
+          <w:tcPr>
+            <w:tcW w:w="1728" w:type="dxa"/>
+          </w:tcPr>
+          <w:p>
+            <w:r>
+              <w:t>Captura de Requerimientos Específicos</w:t>
+            </w:r>
+          </w:p>
+        </w:tc>
+        <w:tc>
+          <w:tcPr>
+            <w:tcW w:w="1728" w:type="dxa"/>
+          </w:tcPr>
+          <w:p>
+            <w:r>
+              <w:t>15-sep-2025</w:t>
+            </w:r>
+          </w:p>
+        </w:tc>
+        <w:tc>
+          <w:tcPr>
+            <w:tcW w:w="1728" w:type="dxa"/>
+          </w:tcPr>
+          <w:p>
+            <w:r>
+              <w:t>25-sep-2025</w:t>
+            </w:r>
+          </w:p>
+        </w:tc>
+      </w:tr>
+      <w:tr>
+        <w:tc>
+          <w:tcPr>
+            <w:tcW w:w="1753" w:type="dxa"/>
+          </w:tcPr>
+          <w:p>
+            <w:r>
+              <w:t>Análisis y Diseño</w:t>
+            </w:r>
+          </w:p>
+        </w:tc>
+        <w:tc>
+          <w:tcPr>
+            <w:tcW w:w="1728" w:type="dxa"/>
+          </w:tcPr>
+          <w:p>
+            <w:r>
+              <w:t>Documento de Arquitectura SW</w:t>
+            </w:r>
+          </w:p>
+        </w:tc>
+        <w:tc>
+          <w:tcPr>
+            <w:tcW w:w="1728" w:type="dxa"/>
+          </w:tcPr>
+          <w:p>
+            <w:r>
+              <w:t>26-sep-2025</w:t>
+            </w:r>
+          </w:p>
+        </w:tc>
+        <w:tc>
+          <w:tcPr>
+            <w:tcW w:w="1728" w:type="dxa"/>
+          </w:tcPr>
+          <w:p>
+            <w:r>
+              <w:t>07-oct-2025</w:t>
+            </w:r>
+          </w:p>
+        </w:tc>
+      </w:tr>
+      <w:tr>
+        <w:tc>
+          <w:tcPr>
+            <w:tcW w:w="1753" w:type="dxa"/>
+          </w:tcPr>
+          <w:p>
+            <w:r>
+              <w:t>Análisis y Diseño</w:t>
+            </w:r>
+          </w:p>
+        </w:tc>
+        <w:tc>
+          <w:tcPr>
+            <w:tcW w:w="1728" w:type="dxa"/>
+          </w:tcPr>
+          <w:p>
+            <w:r>
+              <w:t>Documento de Casos de Uso</w:t>
+            </w:r>
+          </w:p>
+        </w:tc>
+        <w:tc>
+          <w:tcPr>
+            <w:tcW w:w="1728" w:type="dxa"/>
+          </w:tcPr>
+          <w:p>
+            <w:r>
+              <w:t>08-oct-2025</w:t>
+            </w:r>
+          </w:p>
+        </w:tc>
+        <w:tc>
+          <w:tcPr>
+            <w:tcW w:w="1728" w:type="dxa"/>
+          </w:tcPr>
+          <w:p>
+            <w:r>
+              <w:t>16-oct-2025</w:t>
+            </w:r>
+          </w:p>
+        </w:tc>
+      </w:tr>
+      <w:tr>
+        <w:tc>
+          <w:tcPr>
+            <w:tcW w:w="1753" w:type="dxa"/>
+          </w:tcPr>
+          <w:p>
+            <w:r>
+              <w:t>Análisis y Diseño</w:t>
+            </w:r>
+          </w:p>
+        </w:tc>
+        <w:tc>
+          <w:tcPr>
+            <w:tcW w:w="1728" w:type="dxa"/>
+          </w:tcPr>
+          <w:p>
+            <w:r>
+              <w:t>Mockups / Prototipos</w:t>
+            </w:r>
+          </w:p>
+        </w:tc>
+        <w:tc>
+          <w:tcPr>
+            <w:tcW w:w="1728" w:type="dxa"/>
+          </w:tcPr>
+          <w:p>
+            <w:r>
+              <w:t>17-oct-2025</w:t>
+            </w:r>
+          </w:p>
+        </w:tc>
+        <w:tc>
+          <w:tcPr>
+            <w:tcW w:w="1728" w:type="dxa"/>
+          </w:tcPr>
+          <w:p>
+            <w:r>
+              <w:t>27-oct-2025</w:t>
+            </w:r>
+          </w:p>
+        </w:tc>
+      </w:tr>
+      <w:tr>
+        <w:tc>
+          <w:tcPr>
+            <w:tcW w:w="1753" w:type="dxa"/>
+          </w:tcPr>
+          <w:p>
+            <w:r>
+              <w:t>Análisis y Diseño</w:t>
+            </w:r>
+          </w:p>
+        </w:tc>
+        <w:tc>
+          <w:tcPr>
+            <w:tcW w:w="1728" w:type="dxa"/>
+          </w:tcPr>
+          <w:p>
+            <w:r>
+              <w:t>Propuesta ERS</w:t>
+            </w:r>
+          </w:p>
+        </w:tc>
+        <w:tc>
+          <w:tcPr>
+            <w:tcW w:w="1728" w:type="dxa"/>
+          </w:tcPr>
+          <w:p>
+            <w:r>
+              <w:t>28-oct-2025</w:t>
+            </w:r>
+          </w:p>
+        </w:tc>
+        <w:tc>
+          <w:tcPr>
+            <w:tcW w:w="1728" w:type="dxa"/>
+          </w:tcPr>
+          <w:p>
+            <w:r>
+              <w:t>05-nov-2025</w:t>
+            </w:r>
+          </w:p>
+        </w:tc>
+      </w:tr>
+      <w:tr>
+        <w:tc>
+          <w:tcPr>
+            <w:tcW w:w="1753" w:type="dxa"/>
+          </w:tcPr>
+          <w:p>
+            <w:r>
+              <w:t>Análisis y Diseño</w:t>
+            </w:r>
+          </w:p>
+        </w:tc>
+        <w:tc>
+          <w:tcPr>
+            <w:tcW w:w="1728" w:type="dxa"/>
+          </w:tcPr>
+          <w:p>
+            <w:r>
+              <w:t>Fin de Análisis y Diseño (Hito)</w:t>
+            </w:r>
+          </w:p>
+        </w:tc>
+        <w:tc>
+          <w:tcPr>
+            <w:tcW w:w="1728" w:type="dxa"/>
+          </w:tcPr>
+          <w:p>
+            <w:r>
+              <w:t>05-nov-2025</w:t>
+            </w:r>
+          </w:p>
+        </w:tc>
+        <w:tc>
+          <w:tcPr>
+            <w:tcW w:w="1728" w:type="dxa"/>
+          </w:tcPr>
+          <w:p>
+            <w:r>
+              <w:t>05-nov-2025</w:t>
+            </w:r>
+          </w:p>
+        </w:tc>
+      </w:tr>
+      <w:tr>
+        <w:tc>
+          <w:tcPr>
+            <w:tcW w:w="1753" w:type="dxa"/>
+          </w:tcPr>
+          <w:p>
+            <w:r>
+              <w:t>Desarrollo</w:t>
+            </w:r>
+          </w:p>
+        </w:tc>
+        <w:tc>
+          <w:tcPr>
+            <w:tcW w:w="1728" w:type="dxa"/>
+          </w:tcPr>
+          <w:p>
+            <w:r>
+              <w:t>Inicio Desarrollo (Hito)</w:t>
+            </w:r>
+          </w:p>
+        </w:tc>
+        <w:tc>
+          <w:tcPr>
+            <w:tcW w:w="1728" w:type="dxa"/>
+          </w:tcPr>
+          <w:p>
+            <w:r>
+              <w:t>08-oct-2025</w:t>
+            </w:r>
+          </w:p>
+        </w:tc>
+        <w:tc>
+          <w:tcPr>
+            <w:tcW w:w="1728" w:type="dxa"/>
+          </w:tcPr>
+          <w:p>
+            <w:r>
+              <w:t>08-oct-2025</w:t>
+            </w:r>
+          </w:p>
+        </w:tc>
+      </w:tr>
+      <w:tr>
+        <w:tc>
+          <w:tcPr>
+            <w:tcW w:w="1753" w:type="dxa"/>
+          </w:tcPr>
+          <w:p>
+            <w:r>
+              <w:t>Desarrollo</w:t>
+            </w:r>
+          </w:p>
+        </w:tc>
+        <w:tc>
+          <w:tcPr>
+            <w:tcW w:w="1728" w:type="dxa"/>
+          </w:tcPr>
+          <w:p>
+            <w:r>
+              <w:t>Scripts BD</w:t>
+            </w:r>
+          </w:p>
+        </w:tc>
+        <w:tc>
+          <w:tcPr>
+            <w:tcW w:w="1728" w:type="dxa"/>
+          </w:tcPr>
+          <w:p>
+            <w:r>
+              <w:t>17-oct-2025</w:t>
+            </w:r>
+          </w:p>
+        </w:tc>
+        <w:tc>
+          <w:tcPr>
+            <w:tcW w:w="1728" w:type="dxa"/>
+          </w:tcPr>
+          <w:p>
+            <w:r>
+              <w:t>27-oct-2025</w:t>
+            </w:r>
+          </w:p>
+        </w:tc>
+      </w:tr>
+      <w:tr>
+        <w:tc>
+          <w:tcPr>
+            <w:tcW w:w="1753" w:type="dxa"/>
+          </w:tcPr>
+          <w:p>
+            <w:r>
+              <w:t>Desarrollo</w:t>
+            </w:r>
+          </w:p>
+        </w:tc>
+        <w:tc>
+          <w:tcPr>
+            <w:tcW w:w="1728" w:type="dxa"/>
+          </w:tcPr>
+          <w:p>
+            <w:r>
+              <w:t>Módulos CRUD (Usuarios, Reservas, Pagos, Contratación, Administrador)</w:t>
+            </w:r>
+          </w:p>
+        </w:tc>
+        <w:tc>
+          <w:tcPr>
+            <w:tcW w:w="1728" w:type="dxa"/>
+          </w:tcPr>
+          <w:p>
+            <w:r>
+              <w:t>06-nov-2025</w:t>
+            </w:r>
+          </w:p>
+        </w:tc>
+        <w:tc>
+          <w:tcPr>
+            <w:tcW w:w="1728" w:type="dxa"/>
+          </w:tcPr>
+          <w:p>
+            <w:r>
+              <w:t>09-dic-2025</w:t>
+            </w:r>
+          </w:p>
+        </w:tc>
+      </w:tr>
+      <w:tr>
+        <w:tc>
+          <w:tcPr>
+            <w:tcW w:w="1753" w:type="dxa"/>
+          </w:tcPr>
+          <w:p>
+            <w:r>
+              <w:t>Desarrollo</w:t>
+            </w:r>
+          </w:p>
+        </w:tc>
+        <w:tc>
+          <w:tcPr>
+            <w:tcW w:w="1728" w:type="dxa"/>
+          </w:tcPr>
+          <w:p>
+            <w:r>
+              <w:t>Reportes</w:t>
+            </w:r>
+          </w:p>
+        </w:tc>
+        <w:tc>
+          <w:tcPr>
+            <w:tcW w:w="1728" w:type="dxa"/>
+          </w:tcPr>
+          <w:p>
+            <w:r>
+              <w:t>01-dic-2025</w:t>
+            </w:r>
+          </w:p>
+        </w:tc>
+        <w:tc>
+          <w:tcPr>
+            <w:tcW w:w="1728" w:type="dxa"/>
+          </w:tcPr>
+          <w:p>
+            <w:r>
+              <w:t>15-dic-2025</w:t>
+            </w:r>
+          </w:p>
+        </w:tc>
+      </w:tr>
+      <w:tr>
+        <w:tc>
+          <w:tcPr>
+            <w:tcW w:w="1753" w:type="dxa"/>
+          </w:tcPr>
+          <w:p>
+            <w:r>
+              <w:t>Desarrollo</w:t>
+            </w:r>
+          </w:p>
+        </w:tc>
+        <w:tc>
+          <w:tcPr>
+            <w:tcW w:w="1728" w:type="dxa"/>
+          </w:tcPr>
+          <w:p>
+            <w:r>
+              <w:t>Fin de Desarrollo (Hito)</w:t>
+            </w:r>
+          </w:p>
+        </w:tc>
+        <w:tc>
+          <w:tcPr>
+            <w:tcW w:w="1728" w:type="dxa"/>
+          </w:tcPr>
+          <w:p>
+            <w:r>
+              <w:t>15-dic-2025</w:t>
+            </w:r>
+          </w:p>
+        </w:tc>
+        <w:tc>
+          <w:tcPr>
+            <w:tcW w:w="1728" w:type="dxa"/>
+          </w:tcPr>
+          <w:p>
+            <w:r>
+              <w:t>15-dic-2025</w:t>
+            </w:r>
+          </w:p>
+        </w:tc>
+      </w:tr>
+      <w:tr>
+        <w:tc>
+          <w:tcPr>
+            <w:tcW w:w="1753" w:type="dxa"/>
+          </w:tcPr>
+          <w:p>
+            <w:r>
+              <w:t>QA (Pruebas)</w:t>
+            </w:r>
+          </w:p>
+        </w:tc>
+        <w:tc>
+          <w:tcPr>
+            <w:tcW w:w="1728" w:type="dxa"/>
+          </w:tcPr>
+          <w:p>
+            <w:r>
+              <w:t>Ambiente de Pruebas</w:t>
+            </w:r>
+          </w:p>
+        </w:tc>
+        <w:tc>
+          <w:tcPr>
+            <w:tcW w:w="1728" w:type="dxa"/>
+          </w:tcPr>
+          <w:p>
+            <w:r>
+              <w:t>24-nov-2025</w:t>
+            </w:r>
+          </w:p>
+        </w:tc>
+        <w:tc>
+          <w:tcPr>
+            <w:tcW w:w="1728" w:type="dxa"/>
+          </w:tcPr>
+          <w:p>
+            <w:r>
+              <w:t>02-dic-2025</w:t>
+            </w:r>
+          </w:p>
+        </w:tc>
+      </w:tr>
+      <w:tr>
+        <w:tc>
+          <w:tcPr>
+            <w:tcW w:w="1753" w:type="dxa"/>
+          </w:tcPr>
+          <w:p>
+            <w:r>
+              <w:t>QA (Pruebas)</w:t>
+            </w:r>
+          </w:p>
+        </w:tc>
+        <w:tc>
+          <w:tcPr>
+            <w:tcW w:w="1728" w:type="dxa"/>
+          </w:tcPr>
+          <w:p>
+            <w:r>
+              <w:t>Pruebas Funcionales</w:t>
+            </w:r>
+          </w:p>
+        </w:tc>
+        <w:tc>
+          <w:tcPr>
+            <w:tcW w:w="1728" w:type="dxa"/>
+          </w:tcPr>
+          <w:p>
+            <w:r>
+              <w:t>03-dic-2025</w:t>
+            </w:r>
+          </w:p>
+        </w:tc>
+        <w:tc>
+          <w:tcPr>
+            <w:tcW w:w="1728" w:type="dxa"/>
+          </w:tcPr>
+          <w:p>
+            <w:r>
+              <w:t>11-dic-2025</w:t>
+            </w:r>
+          </w:p>
+        </w:tc>
+      </w:tr>
+      <w:tr>
+        <w:tc>
+          <w:tcPr>
+            <w:tcW w:w="1753" w:type="dxa"/>
+          </w:tcPr>
+          <w:p>
+            <w:r>
+              <w:t>QA (Pruebas)</w:t>
+            </w:r>
+          </w:p>
+        </w:tc>
+        <w:tc>
+          <w:tcPr>
+            <w:tcW w:w="1728" w:type="dxa"/>
+          </w:tcPr>
+          <w:p>
+            <w:r>
+              <w:t>Pruebas con Usuarios</w:t>
+            </w:r>
+          </w:p>
+        </w:tc>
+        <w:tc>
+          <w:tcPr>
+            <w:tcW w:w="1728" w:type="dxa"/>
+          </w:tcPr>
+          <w:p>
+            <w:r>
+              <w:t>09-dic-2025</w:t>
+            </w:r>
+          </w:p>
+        </w:tc>
+        <w:tc>
+          <w:tcPr>
+            <w:tcW w:w="1728" w:type="dxa"/>
+          </w:tcPr>
+          <w:p>
+            <w:r>
+              <w:t>15-dic-2025</w:t>
+            </w:r>
+          </w:p>
+        </w:tc>
+      </w:tr>
+      <w:tr>
+        <w:tc>
+          <w:tcPr>
+            <w:tcW w:w="1753" w:type="dxa"/>
+          </w:tcPr>
+          <w:p>
+            <w:r>
+              <w:t>QA (Pruebas)</w:t>
+            </w:r>
+          </w:p>
+        </w:tc>
+        <w:tc>
+          <w:tcPr>
+            <w:tcW w:w="1728" w:type="dxa"/>
+          </w:tcPr>
+          <w:p>
+            <w:r>
+              <w:t>Fin de QA (Hito)</w:t>
+            </w:r>
+          </w:p>
+        </w:tc>
+        <w:tc>
+          <w:tcPr>
+            <w:tcW w:w="1728" w:type="dxa"/>
+          </w:tcPr>
+          <w:p>
+            <w:r>
+              <w:t>15-dic-2025</w:t>
+            </w:r>
+          </w:p>
+        </w:tc>
+        <w:tc>
+          <w:tcPr>
+            <w:tcW w:w="1728" w:type="dxa"/>
+          </w:tcPr>
+          <w:p>
+            <w:r>
+              <w:t>15-dic-2025</w:t>
+            </w:r>
+          </w:p>
+        </w:tc>
+      </w:tr>
+      <w:tr>
+        <w:tc>
+          <w:tcPr>
+            <w:tcW w:w="1753" w:type="dxa"/>
+          </w:tcPr>
+          <w:p>
+            <w:r>
+              <w:t>Implementación y Cierre</w:t>
+            </w:r>
+          </w:p>
+        </w:tc>
+        <w:tc>
+          <w:tcPr>
+            <w:tcW w:w="1728" w:type="dxa"/>
+          </w:tcPr>
+          <w:p>
+            <w:r>
+              <w:t>Manuales de Usuario</w:t>
+            </w:r>
+          </w:p>
+        </w:tc>
+        <w:tc>
+          <w:tcPr>
+            <w:tcW w:w="1728" w:type="dxa"/>
+          </w:tcPr>
+          <w:p>
+            <w:r>
+              <w:t>04-dic-2025</w:t>
+            </w:r>
+          </w:p>
+        </w:tc>
+        <w:tc>
+          <w:tcPr>
+            <w:tcW w:w="1728" w:type="dxa"/>
+          </w:tcPr>
+          <w:p>
+            <w:r>
+              <w:t>09-dic-2025</w:t>
+            </w:r>
+          </w:p>
+        </w:tc>
+      </w:tr>
+      <w:tr>
+        <w:tc>
+          <w:tcPr>
+            <w:tcW w:w="1753" w:type="dxa"/>
+          </w:tcPr>
+          <w:p>
+            <w:r>
+              <w:t>Implementación y Cierre</w:t>
+            </w:r>
+          </w:p>
+        </w:tc>
+        <w:tc>
+          <w:tcPr>
+            <w:tcW w:w="1728" w:type="dxa"/>
+          </w:tcPr>
+          <w:p>
+            <w:r>
+              <w:t>Capacitaciones</w:t>
+            </w:r>
+          </w:p>
+        </w:tc>
+        <w:tc>
+          <w:tcPr>
+            <w:tcW w:w="1728" w:type="dxa"/>
+          </w:tcPr>
+          <w:p>
+            <w:r>
+              <w:t>10-dic-2025</w:t>
+            </w:r>
+          </w:p>
+        </w:tc>
+        <w:tc>
+          <w:tcPr>
+            <w:tcW w:w="1728" w:type="dxa"/>
+          </w:tcPr>
+          <w:p>
+            <w:r>
+              <w:t>15-dic-2025</w:t>
+            </w:r>
+          </w:p>
+        </w:tc>
+      </w:tr>
+      <w:tr>
+        <w:tc>
+          <w:tcPr>
+            <w:tcW w:w="1753" w:type="dxa"/>
+          </w:tcPr>
+          <w:p>
+            <w:r>
+              <w:t>Implementación y Cierre</w:t>
+            </w:r>
+          </w:p>
+        </w:tc>
+        <w:tc>
+          <w:tcPr>
+            <w:tcW w:w="1728" w:type="dxa"/>
+          </w:tcPr>
+          <w:p>
+            <w:r>
+              <w:t>Migración a Producción</w:t>
+            </w:r>
+          </w:p>
+        </w:tc>
+        <w:tc>
+          <w:tcPr>
+            <w:tcW w:w="1728" w:type="dxa"/>
+          </w:tcPr>
+          <w:p>
+            <w:r>
+              <w:t>09-dic-2025</w:t>
+            </w:r>
+          </w:p>
+        </w:tc>
+        <w:tc>
+          <w:tcPr>
+            <w:tcW w:w="1728" w:type="dxa"/>
+          </w:tcPr>
+          <w:p>
+            <w:r>
+              <w:t>12-dic-2025</w:t>
+            </w:r>
+          </w:p>
+        </w:tc>
+      </w:tr>
+      <w:tr>
+        <w:tc>
+          <w:tcPr>
+            <w:tcW w:w="1753" w:type="dxa"/>
+          </w:tcPr>
+          <w:p>
+            <w:r>
+              <w:t>Implementación y Cierre</w:t>
+            </w:r>
+          </w:p>
+        </w:tc>
+        <w:tc>
+          <w:tcPr>
+            <w:tcW w:w="1728" w:type="dxa"/>
+          </w:tcPr>
+          <w:p>
+            <w:r>
+              <w:t>Acta de Cierre del Proyecto (Hito Final)</w:t>
+            </w:r>
+          </w:p>
+        </w:tc>
+        <w:tc>
+          <w:tcPr>
+            <w:tcW w:w="1728" w:type="dxa"/>
+          </w:tcPr>
+          <w:p>
+            <w:r>
+              <w:t>12-dic-2025</w:t>
+            </w:r>
+          </w:p>
+        </w:tc>
+        <w:tc>
+          <w:tcPr>
+            <w:tcW w:w="1728" w:type="dxa"/>
+          </w:tcPr>
+          <w:p>
+            <w:r>
+              <w:t>17-dic-2025</w:t>
+            </w:r>
+          </w:p>
+        </w:tc>
+      </w:tr>
+    </w:tbl>
     <w:p>
       <w:pPr>
         <w:pStyle w:val="Prrafodelista"/>
@@ -11676,6 +12513,8 @@
       </w:r>
       <w:bookmarkEnd w:id="39"/>
     </w:p>
+    <w:bookmarkStart w:id="40" w:name="_MON_1818971259"/>
+    <w:bookmarkEnd w:id="40"/>
     <w:p>
       <w:pPr>
         <w:rPr>
@@ -11688,7 +12527,33 @@
           <w:rFonts w:cstheme="minorHAnsi"/>
           <w:lang w:val="es-ES" w:eastAsia="es-ES"/>
         </w:rPr>
-        <w:t>Insertar Acta de Constitución del Proyecto</w:t>
+        <w:object w:dxaOrig="1508" w:dyaOrig="984" w14:anchorId="2EFFEBE4">
+          <v:shapetype id="_x0000_t75" coordsize="21600,21600" o:spt="75" o:preferrelative="t" path="m@4@5l@4@11@9@11@9@5xe" filled="f" stroked="f">
+            <v:stroke joinstyle="miter"/>
+            <v:formulas>
+              <v:f eqn="if lineDrawn pixelLineWidth 0"/>
+              <v:f eqn="sum @0 1 0"/>
+              <v:f eqn="sum 0 0 @1"/>
+              <v:f eqn="prod @2 1 2"/>
+              <v:f eqn="prod @3 21600 pixelWidth"/>
+              <v:f eqn="prod @3 21600 pixelHeight"/>
+              <v:f eqn="sum @0 0 1"/>
+              <v:f eqn="prod @6 1 2"/>
+              <v:f eqn="prod @7 21600 pixelWidth"/>
+              <v:f eqn="sum @8 21600 0"/>
+              <v:f eqn="prod @7 21600 pixelHeight"/>
+              <v:f eqn="sum @10 21600 0"/>
+            </v:formulas>
+            <v:path o:extrusionok="f" gradientshapeok="t" o:connecttype="rect"/>
+            <o:lock v:ext="edit" aspectratio="t"/>
+          </v:shapetype>
+          <v:shape id="_x0000_i1025" type="#_x0000_t75" style="width:75.2pt;height:49.2pt" o:ole="">
+            <v:imagedata r:id="rId12" o:title=""/>
+          </v:shape>
+          <o:OLEObject Type="Embed" ProgID="Word.Document.12" ShapeID="_x0000_i1025" DrawAspect="Icon" ObjectID="_1818971384" r:id="rId13">
+            <o:FieldCodes>\s</o:FieldCodes>
+          </o:OLEObject>
+        </w:object>
       </w:r>
     </w:p>
     <w:p>
@@ -11699,7 +12564,7 @@
           <w:color w:val="auto"/>
         </w:rPr>
       </w:pPr>
-      <w:bookmarkStart w:id="40" w:name="_Toc97387202"/>
+      <w:bookmarkStart w:id="41" w:name="_Toc97387202"/>
       <w:r>
         <w:rPr>
           <w:rFonts w:asciiTheme="minorHAnsi" w:hAnsiTheme="minorHAnsi" w:cstheme="minorHAnsi"/>
@@ -11714,28 +12579,127 @@
         </w:rPr>
         <w:t>.2 Matriz Especificación de Requerimientos</w:t>
       </w:r>
-      <w:bookmarkEnd w:id="40"/>
-    </w:p>
-    <w:p>
-      <w:pPr>
-        <w:rPr>
-          <w:rFonts w:cstheme="minorHAnsi"/>
+      <w:bookmarkEnd w:id="41"/>
+    </w:p>
+    <w:p>
+      <w:pPr>
+        <w:rPr>
           <w:lang w:val="es-ES" w:eastAsia="es-ES"/>
         </w:rPr>
       </w:pPr>
       <w:r>
         <w:rPr>
-          <w:rFonts w:cstheme="minorHAnsi"/>
           <w:lang w:val="es-ES" w:eastAsia="es-ES"/>
         </w:rPr>
-        <w:t xml:space="preserve">Insertar la </w:t>
-      </w:r>
-      <w:r>
+        <w:object w:dxaOrig="1508" w:dyaOrig="984" w14:anchorId="7318A44C">
+          <v:shape id="_x0000_i1028" type="#_x0000_t75" style="width:75.2pt;height:49.2pt" o:ole="">
+            <v:imagedata r:id="rId14" o:title=""/>
+          </v:shape>
+          <o:OLEObject Type="Embed" ProgID="Excel.Sheet.12" ShapeID="_x0000_i1028" DrawAspect="Icon" ObjectID="_1818971385" r:id="rId15"/>
+        </w:object>
+      </w:r>
+    </w:p>
+    <w:p>
+      <w:pPr>
+        <w:pStyle w:val="Ttulo3"/>
+        <w:rPr>
+          <w:rFonts w:asciiTheme="minorHAnsi" w:hAnsiTheme="minorHAnsi" w:cstheme="minorHAnsi"/>
+          <w:color w:val="auto"/>
+        </w:rPr>
+      </w:pPr>
+      <w:bookmarkStart w:id="42" w:name="_Toc97387203"/>
+      <w:r>
+        <w:rPr>
+          <w:rFonts w:asciiTheme="minorHAnsi" w:hAnsiTheme="minorHAnsi" w:cstheme="minorHAnsi"/>
+          <w:color w:val="auto"/>
+        </w:rPr>
+        <w:t>5</w:t>
+      </w:r>
+      <w:r>
+        <w:rPr>
+          <w:rFonts w:asciiTheme="minorHAnsi" w:hAnsiTheme="minorHAnsi" w:cstheme="minorHAnsi"/>
+          <w:color w:val="auto"/>
+        </w:rPr>
+        <w:t>.</w:t>
+      </w:r>
+      <w:r>
+        <w:rPr>
+          <w:rFonts w:asciiTheme="minorHAnsi" w:hAnsiTheme="minorHAnsi" w:cstheme="minorHAnsi"/>
+          <w:color w:val="auto"/>
+        </w:rPr>
+        <w:t>3</w:t>
+      </w:r>
+      <w:r>
+        <w:rPr>
+          <w:rFonts w:asciiTheme="minorHAnsi" w:hAnsiTheme="minorHAnsi" w:cstheme="minorHAnsi"/>
+          <w:color w:val="auto"/>
+        </w:rPr>
+        <w:t xml:space="preserve"> </w:t>
+      </w:r>
+      <w:r>
+        <w:rPr>
+          <w:rFonts w:asciiTheme="minorHAnsi" w:hAnsiTheme="minorHAnsi" w:cstheme="minorHAnsi"/>
+          <w:color w:val="auto"/>
+        </w:rPr>
+        <w:t>Prototipado de Software</w:t>
+      </w:r>
+      <w:bookmarkEnd w:id="42"/>
+    </w:p>
+    <w:p>
+      <w:pPr>
         <w:rPr>
           <w:rFonts w:cstheme="minorHAnsi"/>
           <w:lang w:val="es-ES" w:eastAsia="es-ES"/>
         </w:rPr>
-        <w:t xml:space="preserve">Matriz en formato planilla sobre la especificación de Requerimientos </w:t>
+      </w:pPr>
+      <w:r>
+        <w:rPr>
+          <w:rFonts w:cstheme="minorHAnsi"/>
+          <w:lang w:val="es-ES" w:eastAsia="es-ES"/>
+        </w:rPr>
+        <w:t>Insertar</w:t>
+      </w:r>
+      <w:r>
+        <w:rPr>
+          <w:rFonts w:cstheme="minorHAnsi"/>
+          <w:lang w:val="es-ES" w:eastAsia="es-ES"/>
+        </w:rPr>
+        <w:t xml:space="preserve"> documento con Mockups</w:t>
+      </w:r>
+      <w:r>
+        <w:rPr>
+          <w:rFonts w:cstheme="minorHAnsi"/>
+          <w:lang w:val="es-ES" w:eastAsia="es-ES"/>
+        </w:rPr>
+        <w:t xml:space="preserve"> </w:t>
+      </w:r>
+      <w:r>
+        <w:rPr>
+          <w:rFonts w:cstheme="minorHAnsi"/>
+          <w:lang w:val="es-ES" w:eastAsia="es-ES"/>
+        </w:rPr>
+        <w:t>de las</w:t>
+      </w:r>
+      <w:r>
+        <w:rPr>
+          <w:rFonts w:cstheme="minorHAnsi"/>
+          <w:lang w:val="es-ES" w:eastAsia="es-ES"/>
+        </w:rPr>
+        <w:t xml:space="preserve"> </w:t>
+      </w:r>
+      <w:r>
+        <w:rPr>
+          <w:rFonts w:cstheme="minorHAnsi"/>
+          <w:lang w:val="es-ES" w:eastAsia="es-ES"/>
+        </w:rPr>
+        <w:t>interfaces</w:t>
+      </w:r>
+      <w:r>
+        <w:rPr>
+          <w:rFonts w:cstheme="minorHAnsi"/>
+          <w:lang w:val="es-ES" w:eastAsia="es-ES"/>
+        </w:rPr>
+        <w:t xml:space="preserve"> de usuario del Sistema</w:t>
       </w:r>
     </w:p>
     <w:p>
@@ -11746,12 +12710,113 @@
           <w:color w:val="auto"/>
         </w:rPr>
       </w:pPr>
-      <w:bookmarkStart w:id="41" w:name="_Toc97387203"/>
+      <w:bookmarkStart w:id="43" w:name="_Toc97387204"/>
       <w:r>
         <w:rPr>
           <w:rFonts w:asciiTheme="minorHAnsi" w:hAnsiTheme="minorHAnsi" w:cstheme="minorHAnsi"/>
           <w:color w:val="auto"/>
         </w:rPr>
+        <w:t>5.</w:t>
+      </w:r>
+      <w:r>
+        <w:rPr>
+          <w:rFonts w:asciiTheme="minorHAnsi" w:hAnsiTheme="minorHAnsi" w:cstheme="minorHAnsi"/>
+          <w:color w:val="auto"/>
+        </w:rPr>
+        <w:t>4</w:t>
+      </w:r>
+      <w:r>
+        <w:rPr>
+          <w:rFonts w:asciiTheme="minorHAnsi" w:hAnsiTheme="minorHAnsi" w:cstheme="minorHAnsi"/>
+          <w:color w:val="auto"/>
+        </w:rPr>
+        <w:t xml:space="preserve"> </w:t>
+      </w:r>
+      <w:r>
+        <w:rPr>
+          <w:rFonts w:asciiTheme="minorHAnsi" w:hAnsiTheme="minorHAnsi" w:cstheme="minorHAnsi"/>
+          <w:color w:val="auto"/>
+        </w:rPr>
+        <w:t xml:space="preserve">Matriz </w:t>
+      </w:r>
+      <w:r>
+        <w:rPr>
+          <w:rFonts w:asciiTheme="minorHAnsi" w:hAnsiTheme="minorHAnsi" w:cstheme="minorHAnsi"/>
+          <w:color w:val="auto"/>
+        </w:rPr>
+        <w:t>EDT</w:t>
+      </w:r>
+      <w:r>
+        <w:rPr>
+          <w:rFonts w:asciiTheme="minorHAnsi" w:hAnsiTheme="minorHAnsi" w:cstheme="minorHAnsi"/>
+          <w:color w:val="auto"/>
+        </w:rPr>
+        <w:t>.</w:t>
+      </w:r>
+      <w:r>
+        <w:rPr>
+          <w:rFonts w:asciiTheme="minorHAnsi" w:hAnsiTheme="minorHAnsi" w:cstheme="minorHAnsi"/>
+          <w:color w:val="auto"/>
+        </w:rPr>
+        <w:t xml:space="preserve"> Planilla </w:t>
+      </w:r>
+      <w:r>
+        <w:rPr>
+          <w:rFonts w:asciiTheme="minorHAnsi" w:hAnsiTheme="minorHAnsi" w:cstheme="minorHAnsi"/>
+          <w:color w:val="auto"/>
+        </w:rPr>
+        <w:t xml:space="preserve">Detallada </w:t>
+      </w:r>
+      <w:r>
+        <w:rPr>
+          <w:rFonts w:asciiTheme="minorHAnsi" w:hAnsiTheme="minorHAnsi" w:cstheme="minorHAnsi"/>
+          <w:color w:val="auto"/>
+        </w:rPr>
+        <w:t>Cálculo de Esfuerzo</w:t>
+      </w:r>
+      <w:bookmarkEnd w:id="43"/>
+    </w:p>
+    <w:p>
+      <w:pPr>
+        <w:rPr>
+          <w:rFonts w:cstheme="minorHAnsi"/>
+          <w:lang w:val="es-ES" w:eastAsia="es-ES"/>
+        </w:rPr>
+      </w:pPr>
+      <w:r>
+        <w:rPr>
+          <w:rFonts w:cstheme="minorHAnsi"/>
+          <w:lang w:val="es-ES" w:eastAsia="es-ES"/>
+        </w:rPr>
+        <w:object w:dxaOrig="1508" w:dyaOrig="984" w14:anchorId="0E1B6DD1">
+          <v:shape id="_x0000_i1026" type="#_x0000_t75" style="width:75.2pt;height:49.2pt" o:ole="">
+            <v:imagedata r:id="rId16" o:title=""/>
+          </v:shape>
+          <o:OLEObject Type="Embed" ProgID="Excel.Sheet.12" ShapeID="_x0000_i1026" DrawAspect="Icon" ObjectID="_1818971386" r:id="rId17"/>
+        </w:object>
+      </w:r>
+    </w:p>
+    <w:p>
+      <w:pPr>
+        <w:pStyle w:val="Ttulo3"/>
+        <w:rPr>
+          <w:rFonts w:asciiTheme="minorHAnsi" w:hAnsiTheme="minorHAnsi" w:cstheme="minorHAnsi"/>
+          <w:color w:val="auto"/>
+        </w:rPr>
+      </w:pPr>
+      <w:bookmarkStart w:id="44" w:name="_Toc97387205"/>
+      <w:r>
+        <w:rPr>
+          <w:rFonts w:asciiTheme="minorHAnsi" w:hAnsiTheme="minorHAnsi" w:cstheme="minorHAnsi"/>
+          <w:color w:val="auto"/>
+        </w:rPr>
+        <w:t>5.</w:t>
+      </w:r>
+      <w:r>
+        <w:rPr>
+          <w:rFonts w:asciiTheme="minorHAnsi" w:hAnsiTheme="minorHAnsi" w:cstheme="minorHAnsi"/>
+          <w:color w:val="auto"/>
+        </w:rPr>
         <w:t>5</w:t>
       </w:r>
       <w:r>
@@ -11759,256 +12824,40 @@
           <w:rFonts w:asciiTheme="minorHAnsi" w:hAnsiTheme="minorHAnsi" w:cstheme="minorHAnsi"/>
           <w:color w:val="auto"/>
         </w:rPr>
-        <w:t>.</w:t>
+        <w:t xml:space="preserve"> Planilla</w:t>
       </w:r>
       <w:r>
         <w:rPr>
           <w:rFonts w:asciiTheme="minorHAnsi" w:hAnsiTheme="minorHAnsi" w:cstheme="minorHAnsi"/>
           <w:color w:val="auto"/>
         </w:rPr>
-        <w:t>3</w:t>
-      </w:r>
-      <w:r>
-        <w:rPr>
-          <w:rFonts w:asciiTheme="minorHAnsi" w:hAnsiTheme="minorHAnsi" w:cstheme="minorHAnsi"/>
-          <w:color w:val="auto"/>
-        </w:rPr>
-        <w:t xml:space="preserve"> </w:t>
-      </w:r>
-      <w:r>
-        <w:rPr>
-          <w:rFonts w:asciiTheme="minorHAnsi" w:hAnsiTheme="minorHAnsi" w:cstheme="minorHAnsi"/>
-          <w:color w:val="auto"/>
-        </w:rPr>
-        <w:t>Prototipado de Software</w:t>
-      </w:r>
-      <w:bookmarkEnd w:id="41"/>
-    </w:p>
-    <w:p>
-      <w:pPr>
+        <w:t xml:space="preserve"> Carta Gantt</w:t>
+      </w:r>
+      <w:bookmarkEnd w:id="44"/>
+    </w:p>
+    <w:p>
+      <w:pPr>
+        <w:rPr>
+          <w:rFonts w:cstheme="minorHAnsi"/>
+        </w:rPr>
+      </w:pPr>
+      <w:r>
         <w:rPr>
           <w:rFonts w:cstheme="minorHAnsi"/>
           <w:lang w:val="es-ES" w:eastAsia="es-ES"/>
         </w:rPr>
-      </w:pPr>
-      <w:r>
-        <w:rPr>
-          <w:rFonts w:cstheme="minorHAnsi"/>
-          <w:lang w:val="es-ES" w:eastAsia="es-ES"/>
-        </w:rPr>
-        <w:t>Insertar</w:t>
-      </w:r>
-      <w:r>
-        <w:rPr>
-          <w:rFonts w:cstheme="minorHAnsi"/>
-          <w:lang w:val="es-ES" w:eastAsia="es-ES"/>
-        </w:rPr>
-        <w:t xml:space="preserve"> documento con Mockups</w:t>
-      </w:r>
-      <w:r>
-        <w:rPr>
-          <w:rFonts w:cstheme="minorHAnsi"/>
-          <w:lang w:val="es-ES" w:eastAsia="es-ES"/>
-        </w:rPr>
-        <w:t xml:space="preserve"> </w:t>
-      </w:r>
-      <w:r>
-        <w:rPr>
-          <w:rFonts w:cstheme="minorHAnsi"/>
-          <w:lang w:val="es-ES" w:eastAsia="es-ES"/>
-        </w:rPr>
-        <w:t>de las</w:t>
-      </w:r>
-      <w:r>
-        <w:rPr>
-          <w:rFonts w:cstheme="minorHAnsi"/>
-          <w:lang w:val="es-ES" w:eastAsia="es-ES"/>
-        </w:rPr>
-        <w:t xml:space="preserve"> </w:t>
-      </w:r>
-      <w:r>
-        <w:rPr>
-          <w:rFonts w:cstheme="minorHAnsi"/>
-          <w:lang w:val="es-ES" w:eastAsia="es-ES"/>
-        </w:rPr>
-        <w:t>interfaces</w:t>
-      </w:r>
-      <w:r>
-        <w:rPr>
-          <w:rFonts w:cstheme="minorHAnsi"/>
-          <w:lang w:val="es-ES" w:eastAsia="es-ES"/>
-        </w:rPr>
-        <w:t xml:space="preserve"> de usuario del Sistema</w:t>
-      </w:r>
-    </w:p>
-    <w:p>
-      <w:pPr>
-        <w:pStyle w:val="Ttulo3"/>
-        <w:rPr>
-          <w:rFonts w:asciiTheme="minorHAnsi" w:hAnsiTheme="minorHAnsi" w:cstheme="minorHAnsi"/>
-          <w:color w:val="auto"/>
-        </w:rPr>
-      </w:pPr>
-      <w:bookmarkStart w:id="42" w:name="_Toc97387204"/>
-      <w:r>
-        <w:rPr>
-          <w:rFonts w:asciiTheme="minorHAnsi" w:hAnsiTheme="minorHAnsi" w:cstheme="minorHAnsi"/>
-          <w:color w:val="auto"/>
-        </w:rPr>
-        <w:t>5.</w:t>
-      </w:r>
-      <w:r>
-        <w:rPr>
-          <w:rFonts w:asciiTheme="minorHAnsi" w:hAnsiTheme="minorHAnsi" w:cstheme="minorHAnsi"/>
-          <w:color w:val="auto"/>
-        </w:rPr>
-        <w:t>4</w:t>
-      </w:r>
-      <w:r>
-        <w:rPr>
-          <w:rFonts w:asciiTheme="minorHAnsi" w:hAnsiTheme="minorHAnsi" w:cstheme="minorHAnsi"/>
-          <w:color w:val="auto"/>
-        </w:rPr>
-        <w:t xml:space="preserve"> </w:t>
-      </w:r>
-      <w:r>
-        <w:rPr>
-          <w:rFonts w:asciiTheme="minorHAnsi" w:hAnsiTheme="minorHAnsi" w:cstheme="minorHAnsi"/>
-          <w:color w:val="auto"/>
-        </w:rPr>
-        <w:t xml:space="preserve">Matriz </w:t>
-      </w:r>
-      <w:r>
-        <w:rPr>
-          <w:rFonts w:asciiTheme="minorHAnsi" w:hAnsiTheme="minorHAnsi" w:cstheme="minorHAnsi"/>
-          <w:color w:val="auto"/>
-        </w:rPr>
-        <w:t>EDT</w:t>
-      </w:r>
-      <w:r>
-        <w:rPr>
-          <w:rFonts w:asciiTheme="minorHAnsi" w:hAnsiTheme="minorHAnsi" w:cstheme="minorHAnsi"/>
-          <w:color w:val="auto"/>
-        </w:rPr>
-        <w:t>.</w:t>
-      </w:r>
-      <w:r>
-        <w:rPr>
-          <w:rFonts w:asciiTheme="minorHAnsi" w:hAnsiTheme="minorHAnsi" w:cstheme="minorHAnsi"/>
-          <w:color w:val="auto"/>
-        </w:rPr>
-        <w:t xml:space="preserve"> Planilla </w:t>
-      </w:r>
-      <w:r>
-        <w:rPr>
-          <w:rFonts w:asciiTheme="minorHAnsi" w:hAnsiTheme="minorHAnsi" w:cstheme="minorHAnsi"/>
-          <w:color w:val="auto"/>
-        </w:rPr>
-        <w:t xml:space="preserve">Detallada </w:t>
-      </w:r>
-      <w:r>
-        <w:rPr>
-          <w:rFonts w:asciiTheme="minorHAnsi" w:hAnsiTheme="minorHAnsi" w:cstheme="minorHAnsi"/>
-          <w:color w:val="auto"/>
-        </w:rPr>
-        <w:t>Cálculo de Esfuerzo</w:t>
-      </w:r>
-      <w:bookmarkEnd w:id="42"/>
-    </w:p>
-    <w:p>
-      <w:pPr>
-        <w:rPr>
-          <w:rFonts w:cstheme="minorHAnsi"/>
-          <w:lang w:val="es-ES" w:eastAsia="es-ES"/>
-        </w:rPr>
-      </w:pPr>
-      <w:r>
-        <w:rPr>
-          <w:rFonts w:cstheme="minorHAnsi"/>
-          <w:lang w:val="es-ES" w:eastAsia="es-ES"/>
-        </w:rPr>
-        <w:t>[Insertar matriz EDT en formato Planilla que nos permite realizar el cálculo de estimación de esfuerzo en base a jornadas laborales.]</w:t>
-      </w:r>
-    </w:p>
-    <w:p>
-      <w:pPr>
-        <w:pStyle w:val="Ttulo3"/>
-        <w:rPr>
-          <w:rFonts w:asciiTheme="minorHAnsi" w:hAnsiTheme="minorHAnsi" w:cstheme="minorHAnsi"/>
-          <w:color w:val="auto"/>
-        </w:rPr>
-      </w:pPr>
-      <w:bookmarkStart w:id="43" w:name="_Toc97387205"/>
-      <w:r>
-        <w:rPr>
-          <w:rFonts w:asciiTheme="minorHAnsi" w:hAnsiTheme="minorHAnsi" w:cstheme="minorHAnsi"/>
-          <w:color w:val="auto"/>
-        </w:rPr>
-        <w:t>5.</w:t>
-      </w:r>
-      <w:r>
-        <w:rPr>
-          <w:rFonts w:asciiTheme="minorHAnsi" w:hAnsiTheme="minorHAnsi" w:cstheme="minorHAnsi"/>
-          <w:color w:val="auto"/>
-        </w:rPr>
-        <w:t>5</w:t>
-      </w:r>
-      <w:r>
-        <w:rPr>
-          <w:rFonts w:asciiTheme="minorHAnsi" w:hAnsiTheme="minorHAnsi" w:cstheme="minorHAnsi"/>
-          <w:color w:val="auto"/>
-        </w:rPr>
-        <w:t xml:space="preserve"> Planilla</w:t>
-      </w:r>
-      <w:r>
-        <w:rPr>
-          <w:rFonts w:asciiTheme="minorHAnsi" w:hAnsiTheme="minorHAnsi" w:cstheme="minorHAnsi"/>
-          <w:color w:val="auto"/>
-        </w:rPr>
-        <w:t xml:space="preserve"> Carta Gantt</w:t>
-      </w:r>
-      <w:bookmarkEnd w:id="43"/>
-    </w:p>
-    <w:p>
-      <w:pPr>
-        <w:rPr>
-          <w:rFonts w:cstheme="minorHAnsi"/>
-          <w:lang w:val="es-ES" w:eastAsia="es-ES"/>
-        </w:rPr>
-      </w:pPr>
-      <w:r>
-        <w:rPr>
-          <w:rFonts w:cstheme="minorHAnsi"/>
-          <w:lang w:val="es-ES" w:eastAsia="es-ES"/>
-        </w:rPr>
-        <w:t xml:space="preserve">Insertar Excel de la carta </w:t>
-      </w:r>
-      <w:r>
-        <w:rPr>
-          <w:rFonts w:cstheme="minorHAnsi"/>
-          <w:lang w:val="es-ES" w:eastAsia="es-ES"/>
-        </w:rPr>
-        <w:t>Gantt</w:t>
-      </w:r>
-      <w:r>
-        <w:rPr>
-          <w:rFonts w:cstheme="minorHAnsi"/>
-          <w:lang w:val="es-ES" w:eastAsia="es-ES"/>
-        </w:rPr>
-        <w:t xml:space="preserve"> </w:t>
-      </w:r>
-    </w:p>
-    <w:p>
-      <w:pPr>
-        <w:rPr>
-          <w:rFonts w:cstheme="minorHAnsi"/>
-        </w:rPr>
-      </w:pPr>
+        <w:object w:dxaOrig="1508" w:dyaOrig="984" w14:anchorId="50DDD512">
+          <v:shape id="_x0000_i1027" type="#_x0000_t75" style="width:75.2pt;height:49.2pt" o:ole="">
+            <v:imagedata r:id="rId18" o:title=""/>
+          </v:shape>
+          <o:OLEObject Type="Embed" ProgID="Excel.Sheet.12" ShapeID="_x0000_i1027" DrawAspect="Icon" ObjectID="_1818971387" r:id="rId19"/>
+        </w:object>
+      </w:r>
     </w:p>
     <w:sectPr>
-      <w:headerReference w:type="default" r:id="rId12"/>
-      <w:footerReference w:type="default" r:id="rId13"/>
-      <w:headerReference w:type="first" r:id="rId14"/>
+      <w:headerReference w:type="default" r:id="rId20"/>
+      <w:footerReference w:type="default" r:id="rId21"/>
+      <w:headerReference w:type="first" r:id="rId22"/>
       <w:pgSz w:w="12240" w:h="15840"/>
       <w:pgMar w:top="1417" w:right="1701" w:bottom="1417" w:left="1701" w:header="708" w:footer="708" w:gutter="0"/>
       <w:cols w:space="708"/>
@@ -16906,7 +17755,7 @@
   </w:docDefaults>
   <w:latentStyles w:defLockedState="0" w:defUIPriority="99" w:defSemiHidden="0" w:defUnhideWhenUsed="0" w:defQFormat="0" w:count="376">
     <w:lsdException w:name="Normal" w:uiPriority="0" w:qFormat="1"/>
-    <w:lsdException w:name="heading 1" w:uiPriority="0" w:qFormat="1"/>
+    <w:lsdException w:name="heading 1" w:uiPriority="9" w:qFormat="1"/>
     <w:lsdException w:name="heading 2" w:semiHidden="1" w:uiPriority="0" w:unhideWhenUsed="1" w:qFormat="1"/>
     <w:lsdException w:name="heading 3" w:semiHidden="1" w:uiPriority="0" w:unhideWhenUsed="1" w:qFormat="1"/>
     <w:lsdException w:name="heading 4" w:semiHidden="1" w:uiPriority="9" w:unhideWhenUsed="1" w:qFormat="1"/>
@@ -17283,6 +18132,7 @@
     <w:basedOn w:val="Normal"/>
     <w:next w:val="Normal"/>
     <w:link w:val="Ttulo1Car"/>
+    <w:uiPriority w:val="9"/>
     <w:qFormat/>
     <w:rsid w:val="00555BA9"/>
     <w:pPr>
@@ -17353,7 +18203,6 @@
   <w:style w:type="character" w:default="1" w:styleId="Fuentedeprrafopredeter">
     <w:name w:val="Default Paragraph Font"/>
     <w:uiPriority w:val="1"/>
-    <w:semiHidden/>
     <w:unhideWhenUsed/>
   </w:style>
   <w:style w:type="table" w:default="1" w:styleId="Tablanormal">
@@ -18102,6 +18951,7 @@
   </w:compat>
   <w:rsids>
     <w:rsidRoot w:val="00960213"/>
+    <w:rsid w:val="000346A6"/>
     <w:rsid w:val="001504CB"/>
     <w:rsid w:val="00194DF5"/>
     <w:rsid w:val="002835FC"/>
@@ -18114,6 +18964,7 @@
     <w:rsid w:val="0057410B"/>
     <w:rsid w:val="00595623"/>
     <w:rsid w:val="005E0D15"/>
+    <w:rsid w:val="006E1016"/>
     <w:rsid w:val="006E2FCC"/>
     <w:rsid w:val="0070114A"/>
     <w:rsid w:val="00825B36"/>
@@ -18884,21 +19735,6 @@
 </file>
 
 <file path=customXml/item3.xml><?xml version="1.0" encoding="utf-8"?>
-<p:properties xmlns:p="http://schemas.microsoft.com/office/2006/metadata/properties" xmlns:xsi="http://www.w3.org/2001/XMLSchema-instance" xmlns:pc="http://schemas.microsoft.com/office/infopath/2007/PartnerControls">
-  <documentManagement/>
-</p:properties>
-</file>
-
-<file path=customXml/item4.xml><?xml version="1.0" encoding="utf-8"?>
-<?mso-contentType ?>
-<FormTemplates xmlns="http://schemas.microsoft.com/sharepoint/v3/contenttype/forms">
-  <Display>DocumentLibraryForm</Display>
-  <Edit>DocumentLibraryForm</Edit>
-  <New>DocumentLibraryForm</New>
-</FormTemplates>
-</file>
-
-<file path=customXml/item5.xml><?xml version="1.0" encoding="utf-8"?>
 <ct:contentTypeSchema xmlns:ct="http://schemas.microsoft.com/office/2006/metadata/contentType" xmlns:ma="http://schemas.microsoft.com/office/2006/metadata/properties/metaAttributes" ct:_="" ma:_="" ma:contentTypeName="Documento" ma:contentTypeID="0x01010086EC0FD975435A41AF7AC8D8236C43CA" ma:contentTypeVersion="5" ma:contentTypeDescription="Crear nuevo documento." ma:contentTypeScope="" ma:versionID="a615466ce3c897c3b6afbf83dded1b1e">
   <xsd:schema xmlns:xsd="http://www.w3.org/2001/XMLSchema" xmlns:xs="http://www.w3.org/2001/XMLSchema" xmlns:p="http://schemas.microsoft.com/office/2006/metadata/properties" xmlns:ns3="1263d6ba-4edf-4eab-8758-03fab1903347" targetNamespace="http://schemas.microsoft.com/office/2006/metadata/properties" ma:root="true" ma:fieldsID="a2da44864f150dee67f97a592da69929" ns3:_="">
     <xsd:import namespace="1263d6ba-4edf-4eab-8758-03fab1903347"/>
@@ -19048,6 +19884,21 @@
 </ct:contentTypeSchema>
 </file>
 
+<file path=customXml/item4.xml><?xml version="1.0" encoding="utf-8"?>
+<?mso-contentType ?>
+<FormTemplates xmlns="http://schemas.microsoft.com/sharepoint/v3/contenttype/forms">
+  <Display>DocumentLibraryForm</Display>
+  <Edit>DocumentLibraryForm</Edit>
+  <New>DocumentLibraryForm</New>
+</FormTemplates>
+</file>
+
+<file path=customXml/item5.xml><?xml version="1.0" encoding="utf-8"?>
+<p:properties xmlns:p="http://schemas.microsoft.com/office/2006/metadata/properties" xmlns:xsi="http://www.w3.org/2001/XMLSchema-instance" xmlns:pc="http://schemas.microsoft.com/office/infopath/2007/PartnerControls">
+  <documentManagement/>
+</p:properties>
+</file>
+
 <file path=customXml/itemProps1.xml><?xml version="1.0" encoding="utf-8"?>
 <ds:datastoreItem xmlns:ds="http://schemas.openxmlformats.org/officeDocument/2006/customXml" ds:itemID="{55AF091B-3C7A-41E3-B477-F2FDAA23CFDA}">
   <ds:schemaRefs>
@@ -19065,23 +19916,6 @@
 </file>
 
 <file path=customXml/itemProps3.xml><?xml version="1.0" encoding="utf-8"?>
-<ds:datastoreItem xmlns:ds="http://schemas.openxmlformats.org/officeDocument/2006/customXml" ds:itemID="{CF727933-0986-42CC-8F4D-B3942E43F9AF}">
-  <ds:schemaRefs>
-    <ds:schemaRef ds:uri="http://schemas.microsoft.com/office/2006/metadata/properties"/>
-    <ds:schemaRef ds:uri="http://schemas.microsoft.com/office/infopath/2007/PartnerControls"/>
-  </ds:schemaRefs>
-</ds:datastoreItem>
-</file>
-
-<file path=customXml/itemProps4.xml><?xml version="1.0" encoding="utf-8"?>
-<ds:datastoreItem xmlns:ds="http://schemas.openxmlformats.org/officeDocument/2006/customXml" ds:itemID="{7A08BB21-0DAF-466A-97B7-25DDDB1F23C8}">
-  <ds:schemaRefs>
-    <ds:schemaRef ds:uri="http://schemas.microsoft.com/sharepoint/v3/contenttype/forms"/>
-  </ds:schemaRefs>
-</ds:datastoreItem>
-</file>
-
-<file path=customXml/itemProps5.xml><?xml version="1.0" encoding="utf-8"?>
 <ds:datastoreItem xmlns:ds="http://schemas.openxmlformats.org/officeDocument/2006/customXml" ds:itemID="{A308EA39-AA2C-40F4-9EF6-FDB31B6AC327}">
   <ds:schemaRefs>
     <ds:schemaRef ds:uri="http://schemas.microsoft.com/office/2006/metadata/contentType"/>
@@ -19097,4 +19931,21 @@
     <ds:schemaRef ds:uri="http://schemas.microsoft.com/internal/obd"/>
   </ds:schemaRefs>
 </ds:datastoreItem>
+</file>
+
+<file path=customXml/itemProps4.xml><?xml version="1.0" encoding="utf-8"?>
+<ds:datastoreItem xmlns:ds="http://schemas.openxmlformats.org/officeDocument/2006/customXml" ds:itemID="{7A08BB21-0DAF-466A-97B7-25DDDB1F23C8}">
+  <ds:schemaRefs>
+    <ds:schemaRef ds:uri="http://schemas.microsoft.com/sharepoint/v3/contenttype/forms"/>
+  </ds:schemaRefs>
+</ds:datastoreItem>
+</file>
+
+<file path=customXml/itemProps5.xml><?xml version="1.0" encoding="utf-8"?>
+<ds:datastoreItem xmlns:ds="http://schemas.openxmlformats.org/officeDocument/2006/customXml" ds:itemID="{CF727933-0986-42CC-8F4D-B3942E43F9AF}">
+  <ds:schemaRefs>
+    <ds:schemaRef ds:uri="http://schemas.microsoft.com/office/2006/metadata/properties"/>
+    <ds:schemaRef ds:uri="http://schemas.microsoft.com/office/infopath/2007/PartnerControls"/>
+  </ds:schemaRefs>
+</ds:datastoreItem>
 </file>
</xml_diff>